<commit_message>
1. Tạo Solution 2. Thêm thư mục Weekly_Report
</commit_message>
<xml_diff>
--- a/2. Specs/3.Software Requirements Specification.docx
+++ b/2. Specs/3.Software Requirements Specification.docx
@@ -142,7 +142,6 @@
                 <w:szCs w:val="26"/>
               </w:rPr>
             </w:pPr>
-            <w:proofErr w:type="spellStart"/>
             <w:r>
               <w:rPr>
                 <w:rFonts w:eastAsia="Times New Roman" w:cs="Times New Roman"/>
@@ -150,57 +149,7 @@
                 <w:szCs w:val="26"/>
                 <w:u w:val="single"/>
               </w:rPr>
-              <w:t>Học</w:t>
-            </w:r>
-            <w:proofErr w:type="spellEnd"/>
-            <w:r>
-              <w:rPr>
-                <w:rFonts w:eastAsia="Times New Roman" w:cs="Times New Roman"/>
-                <w:color w:val="0000FF"/>
-                <w:szCs w:val="26"/>
-                <w:u w:val="single"/>
-              </w:rPr>
-              <w:t xml:space="preserve"> </w:t>
-            </w:r>
-            <w:proofErr w:type="spellStart"/>
-            <w:r>
-              <w:rPr>
-                <w:rFonts w:eastAsia="Times New Roman" w:cs="Times New Roman"/>
-                <w:color w:val="0000FF"/>
-                <w:szCs w:val="26"/>
-                <w:u w:val="single"/>
-              </w:rPr>
-              <w:t>Tiếng</w:t>
-            </w:r>
-            <w:proofErr w:type="spellEnd"/>
-            <w:r>
-              <w:rPr>
-                <w:rFonts w:eastAsia="Times New Roman" w:cs="Times New Roman"/>
-                <w:color w:val="0000FF"/>
-                <w:szCs w:val="26"/>
-                <w:u w:val="single"/>
-              </w:rPr>
-              <w:t xml:space="preserve"> </w:t>
-            </w:r>
-            <w:proofErr w:type="spellStart"/>
-            <w:r>
-              <w:rPr>
-                <w:rFonts w:eastAsia="Times New Roman" w:cs="Times New Roman"/>
-                <w:color w:val="0000FF"/>
-                <w:szCs w:val="26"/>
-                <w:u w:val="single"/>
-              </w:rPr>
-              <w:t>Việt</w:t>
-            </w:r>
-            <w:proofErr w:type="spellEnd"/>
-            <w:r>
-              <w:rPr>
-                <w:rFonts w:eastAsia="Times New Roman" w:cs="Times New Roman"/>
-                <w:color w:val="0000FF"/>
-                <w:szCs w:val="26"/>
-                <w:u w:val="single"/>
-              </w:rPr>
-              <w:t xml:space="preserve"> 4</w:t>
+              <w:t>TiengViet4</w:t>
             </w:r>
           </w:p>
         </w:tc>
@@ -542,7 +491,6 @@
           <w:szCs w:val="26"/>
         </w:rPr>
       </w:pPr>
-      <w:proofErr w:type="spellStart"/>
       <w:r>
         <w:rPr>
           <w:rFonts w:eastAsia="Times New Roman" w:cs="Times New Roman"/>
@@ -551,265 +499,40 @@
           <w:color w:val="000000"/>
           <w:szCs w:val="26"/>
         </w:rPr>
-        <w:t>Quá</w:t>
-      </w:r>
-      <w:proofErr w:type="spellEnd"/>
-      <w:r>
-        <w:rPr>
-          <w:rFonts w:eastAsia="Times New Roman" w:cs="Times New Roman"/>
-          <w:b/>
-          <w:bCs/>
+        <w:t>Quá trình thực hiện:</w:t>
+      </w:r>
+      <w:r>
+        <w:rPr>
+          <w:rFonts w:eastAsia="Times New Roman" w:cs="Times New Roman"/>
+          <w:color w:val="000000"/>
+          <w:szCs w:val="26"/>
+        </w:rPr>
+        <w:t xml:space="preserve"> SRS </w:t>
+      </w:r>
+      <w:r>
+        <w:rPr>
+          <w:rFonts w:eastAsia="Times New Roman" w:cs="Times New Roman"/>
+          <w:color w:val="000000"/>
+          <w:szCs w:val="26"/>
+        </w:rPr>
+        <w:t>xác định chính xác</w:t>
+      </w:r>
+      <w:r>
+        <w:rPr>
+          <w:rFonts w:eastAsia="Times New Roman" w:cs="Times New Roman"/>
           <w:color w:val="000000"/>
           <w:szCs w:val="26"/>
         </w:rPr>
         <w:t xml:space="preserve"> </w:t>
       </w:r>
-      <w:proofErr w:type="spellStart"/>
-      <w:r>
-        <w:rPr>
-          <w:rFonts w:eastAsia="Times New Roman" w:cs="Times New Roman"/>
-          <w:b/>
-          <w:bCs/>
-          <w:color w:val="000000"/>
-          <w:szCs w:val="26"/>
-        </w:rPr>
-        <w:t>trình</w:t>
-      </w:r>
-      <w:proofErr w:type="spellEnd"/>
-      <w:r>
-        <w:rPr>
-          <w:rFonts w:eastAsia="Times New Roman" w:cs="Times New Roman"/>
-          <w:b/>
-          <w:bCs/>
-          <w:color w:val="000000"/>
-          <w:szCs w:val="26"/>
-        </w:rPr>
-        <w:t xml:space="preserve"> </w:t>
-      </w:r>
-      <w:proofErr w:type="spellStart"/>
-      <w:r>
-        <w:rPr>
-          <w:rFonts w:eastAsia="Times New Roman" w:cs="Times New Roman"/>
-          <w:b/>
-          <w:bCs/>
-          <w:color w:val="000000"/>
-          <w:szCs w:val="26"/>
-        </w:rPr>
-        <w:t>thực</w:t>
-      </w:r>
-      <w:proofErr w:type="spellEnd"/>
-      <w:r>
-        <w:rPr>
-          <w:rFonts w:eastAsia="Times New Roman" w:cs="Times New Roman"/>
-          <w:b/>
-          <w:bCs/>
-          <w:color w:val="000000"/>
-          <w:szCs w:val="26"/>
-        </w:rPr>
-        <w:t xml:space="preserve"> </w:t>
-      </w:r>
-      <w:proofErr w:type="spellStart"/>
-      <w:r>
-        <w:rPr>
-          <w:rFonts w:eastAsia="Times New Roman" w:cs="Times New Roman"/>
-          <w:b/>
-          <w:bCs/>
-          <w:color w:val="000000"/>
-          <w:szCs w:val="26"/>
-        </w:rPr>
-        <w:t>hiện</w:t>
-      </w:r>
-      <w:proofErr w:type="spellEnd"/>
-      <w:r>
-        <w:rPr>
-          <w:rFonts w:eastAsia="Times New Roman" w:cs="Times New Roman"/>
-          <w:b/>
-          <w:bCs/>
-          <w:color w:val="000000"/>
-          <w:szCs w:val="26"/>
-        </w:rPr>
-        <w:t>:</w:t>
-      </w:r>
-      <w:r>
-        <w:rPr>
-          <w:rFonts w:eastAsia="Times New Roman" w:cs="Times New Roman"/>
-          <w:color w:val="000000"/>
-          <w:szCs w:val="26"/>
-        </w:rPr>
-        <w:t xml:space="preserve"> SRS </w:t>
-      </w:r>
-      <w:proofErr w:type="spellStart"/>
-      <w:r>
-        <w:rPr>
-          <w:rFonts w:eastAsia="Times New Roman" w:cs="Times New Roman"/>
-          <w:color w:val="000000"/>
-          <w:szCs w:val="26"/>
-        </w:rPr>
-        <w:t>xác</w:t>
-      </w:r>
-      <w:proofErr w:type="spellEnd"/>
-      <w:r>
-        <w:rPr>
-          <w:rFonts w:eastAsia="Times New Roman" w:cs="Times New Roman"/>
-          <w:color w:val="000000"/>
-          <w:szCs w:val="26"/>
-        </w:rPr>
-        <w:t xml:space="preserve"> </w:t>
-      </w:r>
-      <w:proofErr w:type="spellStart"/>
-      <w:r>
-        <w:rPr>
-          <w:rFonts w:eastAsia="Times New Roman" w:cs="Times New Roman"/>
-          <w:color w:val="000000"/>
-          <w:szCs w:val="26"/>
-        </w:rPr>
-        <w:t>định</w:t>
-      </w:r>
-      <w:proofErr w:type="spellEnd"/>
-      <w:r>
-        <w:rPr>
-          <w:rFonts w:eastAsia="Times New Roman" w:cs="Times New Roman"/>
-          <w:color w:val="000000"/>
-          <w:szCs w:val="26"/>
-        </w:rPr>
-        <w:t xml:space="preserve"> </w:t>
-      </w:r>
-      <w:proofErr w:type="spellStart"/>
-      <w:r>
-        <w:rPr>
-          <w:rFonts w:eastAsia="Times New Roman" w:cs="Times New Roman"/>
-          <w:color w:val="000000"/>
-          <w:szCs w:val="26"/>
-        </w:rPr>
-        <w:t>chính</w:t>
-      </w:r>
-      <w:proofErr w:type="spellEnd"/>
-      <w:r>
-        <w:rPr>
-          <w:rFonts w:eastAsia="Times New Roman" w:cs="Times New Roman"/>
-          <w:color w:val="000000"/>
-          <w:szCs w:val="26"/>
-        </w:rPr>
-        <w:t xml:space="preserve"> </w:t>
-      </w:r>
-      <w:proofErr w:type="spellStart"/>
-      <w:r>
-        <w:rPr>
-          <w:rFonts w:eastAsia="Times New Roman" w:cs="Times New Roman"/>
-          <w:color w:val="000000"/>
-          <w:szCs w:val="26"/>
-        </w:rPr>
-        <w:t>xác</w:t>
-      </w:r>
-      <w:proofErr w:type="spellEnd"/>
-      <w:r>
-        <w:rPr>
-          <w:rFonts w:eastAsia="Times New Roman" w:cs="Times New Roman"/>
-          <w:color w:val="000000"/>
-          <w:szCs w:val="26"/>
-        </w:rPr>
-        <w:t xml:space="preserve"> </w:t>
-      </w:r>
-      <w:proofErr w:type="spellStart"/>
-      <w:r>
-        <w:rPr>
-          <w:rFonts w:eastAsia="Times New Roman" w:cs="Times New Roman"/>
-          <w:color w:val="000000"/>
-          <w:szCs w:val="26"/>
-        </w:rPr>
-        <w:t>phần</w:t>
-      </w:r>
-      <w:proofErr w:type="spellEnd"/>
-      <w:r>
-        <w:rPr>
-          <w:rFonts w:eastAsia="Times New Roman" w:cs="Times New Roman"/>
-          <w:color w:val="000000"/>
-          <w:szCs w:val="26"/>
-        </w:rPr>
-        <w:t xml:space="preserve"> </w:t>
-      </w:r>
-      <w:proofErr w:type="spellStart"/>
-      <w:r>
-        <w:rPr>
-          <w:rFonts w:eastAsia="Times New Roman" w:cs="Times New Roman"/>
-          <w:color w:val="000000"/>
-          <w:szCs w:val="26"/>
-        </w:rPr>
-        <w:t>mềm</w:t>
-      </w:r>
-      <w:proofErr w:type="spellEnd"/>
-      <w:r>
-        <w:rPr>
-          <w:rFonts w:eastAsia="Times New Roman" w:cs="Times New Roman"/>
-          <w:color w:val="000000"/>
-          <w:szCs w:val="26"/>
-        </w:rPr>
-        <w:t xml:space="preserve"> </w:t>
-      </w:r>
-      <w:proofErr w:type="spellStart"/>
-      <w:r>
-        <w:rPr>
-          <w:rFonts w:eastAsia="Times New Roman" w:cs="Times New Roman"/>
-          <w:color w:val="000000"/>
-          <w:szCs w:val="26"/>
-        </w:rPr>
-        <w:t>sẽ</w:t>
-      </w:r>
-      <w:proofErr w:type="spellEnd"/>
-      <w:r>
-        <w:rPr>
-          <w:rFonts w:eastAsia="Times New Roman" w:cs="Times New Roman"/>
-          <w:color w:val="000000"/>
-          <w:szCs w:val="26"/>
-        </w:rPr>
-        <w:t xml:space="preserve"> </w:t>
-      </w:r>
-      <w:proofErr w:type="spellStart"/>
-      <w:r>
-        <w:rPr>
-          <w:rFonts w:eastAsia="Times New Roman" w:cs="Times New Roman"/>
-          <w:color w:val="000000"/>
-          <w:szCs w:val="26"/>
-        </w:rPr>
-        <w:t>được</w:t>
-      </w:r>
-      <w:proofErr w:type="spellEnd"/>
-      <w:r>
-        <w:rPr>
-          <w:rFonts w:eastAsia="Times New Roman" w:cs="Times New Roman"/>
-          <w:color w:val="000000"/>
-          <w:szCs w:val="26"/>
-        </w:rPr>
-        <w:t xml:space="preserve"> </w:t>
-      </w:r>
-      <w:proofErr w:type="spellStart"/>
-      <w:r>
-        <w:rPr>
-          <w:rFonts w:eastAsia="Times New Roman" w:cs="Times New Roman"/>
-          <w:color w:val="000000"/>
-          <w:szCs w:val="26"/>
-        </w:rPr>
-        <w:t>xây</w:t>
-      </w:r>
-      <w:proofErr w:type="spellEnd"/>
-      <w:r>
-        <w:rPr>
-          <w:rFonts w:eastAsia="Times New Roman" w:cs="Times New Roman"/>
-          <w:color w:val="000000"/>
-          <w:szCs w:val="26"/>
-        </w:rPr>
-        <w:t xml:space="preserve"> </w:t>
-      </w:r>
-      <w:proofErr w:type="spellStart"/>
-      <w:r>
-        <w:rPr>
-          <w:rFonts w:eastAsia="Times New Roman" w:cs="Times New Roman"/>
-          <w:color w:val="000000"/>
-          <w:szCs w:val="26"/>
-        </w:rPr>
-        <w:t>dựng</w:t>
-      </w:r>
-      <w:proofErr w:type="spellEnd"/>
+      <w:r>
+        <w:rPr>
+          <w:rFonts w:eastAsia="Times New Roman" w:cs="Times New Roman"/>
+          <w:color w:val="000000"/>
+          <w:szCs w:val="26"/>
+        </w:rPr>
+        <w:t>phần mềm sẽ được xây dựng</w:t>
+      </w:r>
       <w:r>
         <w:rPr>
           <w:rFonts w:eastAsia="Times New Roman" w:cs="Times New Roman"/>
@@ -818,77 +541,13 @@
         </w:rPr>
         <w:t xml:space="preserve">. </w:t>
       </w:r>
-      <w:proofErr w:type="spellStart"/>
-      <w:r>
-        <w:rPr>
-          <w:rFonts w:eastAsia="Times New Roman" w:cs="Times New Roman"/>
-          <w:color w:val="000000"/>
-          <w:szCs w:val="26"/>
-        </w:rPr>
-        <w:t>Quyết</w:t>
-      </w:r>
-      <w:proofErr w:type="spellEnd"/>
-      <w:r>
-        <w:rPr>
-          <w:rFonts w:eastAsia="Times New Roman" w:cs="Times New Roman"/>
-          <w:color w:val="000000"/>
-          <w:szCs w:val="26"/>
-        </w:rPr>
-        <w:t xml:space="preserve"> </w:t>
-      </w:r>
-      <w:proofErr w:type="spellStart"/>
-      <w:r>
-        <w:rPr>
-          <w:rFonts w:eastAsia="Times New Roman" w:cs="Times New Roman"/>
-          <w:color w:val="000000"/>
-          <w:szCs w:val="26"/>
-        </w:rPr>
-        <w:t>định</w:t>
-      </w:r>
-      <w:proofErr w:type="spellEnd"/>
-      <w:r>
-        <w:rPr>
-          <w:rFonts w:eastAsia="Times New Roman" w:cs="Times New Roman"/>
-          <w:color w:val="000000"/>
-          <w:szCs w:val="26"/>
-        </w:rPr>
-        <w:t xml:space="preserve"> </w:t>
-      </w:r>
-      <w:proofErr w:type="spellStart"/>
-      <w:r>
-        <w:rPr>
-          <w:rFonts w:eastAsia="Times New Roman" w:cs="Times New Roman"/>
-          <w:color w:val="000000"/>
-          <w:szCs w:val="26"/>
-        </w:rPr>
-        <w:t>nội</w:t>
-      </w:r>
-      <w:proofErr w:type="spellEnd"/>
-      <w:r>
-        <w:rPr>
-          <w:rFonts w:eastAsia="Times New Roman" w:cs="Times New Roman"/>
-          <w:color w:val="000000"/>
-          <w:szCs w:val="26"/>
-        </w:rPr>
-        <w:t xml:space="preserve"> dung </w:t>
-      </w:r>
-      <w:proofErr w:type="spellStart"/>
-      <w:r>
-        <w:rPr>
-          <w:rFonts w:eastAsia="Times New Roman" w:cs="Times New Roman"/>
-          <w:color w:val="000000"/>
-          <w:szCs w:val="26"/>
-        </w:rPr>
-        <w:t>của</w:t>
-      </w:r>
-      <w:proofErr w:type="spellEnd"/>
-      <w:r>
-        <w:rPr>
-          <w:rFonts w:eastAsia="Times New Roman" w:cs="Times New Roman"/>
-          <w:color w:val="000000"/>
-          <w:szCs w:val="26"/>
-        </w:rPr>
-        <w:t xml:space="preserve"> </w:t>
+      <w:r>
+        <w:rPr>
+          <w:rFonts w:eastAsia="Times New Roman" w:cs="Times New Roman"/>
+          <w:color w:val="000000"/>
+          <w:szCs w:val="26"/>
+        </w:rPr>
+        <w:t xml:space="preserve">Quyết định nội dung của </w:t>
       </w:r>
       <w:r>
         <w:rPr>
@@ -898,131 +557,13 @@
         </w:rPr>
         <w:t xml:space="preserve">SRS </w:t>
       </w:r>
-      <w:proofErr w:type="spellStart"/>
-      <w:r>
-        <w:rPr>
-          <w:rFonts w:eastAsia="Times New Roman" w:cs="Times New Roman"/>
-          <w:color w:val="000000"/>
-          <w:szCs w:val="26"/>
-        </w:rPr>
-        <w:t>được</w:t>
-      </w:r>
-      <w:proofErr w:type="spellEnd"/>
-      <w:r>
-        <w:rPr>
-          <w:rFonts w:eastAsia="Times New Roman" w:cs="Times New Roman"/>
-          <w:color w:val="000000"/>
-          <w:szCs w:val="26"/>
-        </w:rPr>
-        <w:t xml:space="preserve"> </w:t>
-      </w:r>
-      <w:proofErr w:type="spellStart"/>
-      <w:r>
-        <w:rPr>
-          <w:rFonts w:eastAsia="Times New Roman" w:cs="Times New Roman"/>
-          <w:color w:val="000000"/>
-          <w:szCs w:val="26"/>
-        </w:rPr>
-        <w:t>dựa</w:t>
-      </w:r>
-      <w:proofErr w:type="spellEnd"/>
-      <w:r>
-        <w:rPr>
-          <w:rFonts w:eastAsia="Times New Roman" w:cs="Times New Roman"/>
-          <w:color w:val="000000"/>
-          <w:szCs w:val="26"/>
-        </w:rPr>
-        <w:t xml:space="preserve"> </w:t>
-      </w:r>
-      <w:proofErr w:type="spellStart"/>
-      <w:r>
-        <w:rPr>
-          <w:rFonts w:eastAsia="Times New Roman" w:cs="Times New Roman"/>
-          <w:color w:val="000000"/>
-          <w:szCs w:val="26"/>
-        </w:rPr>
-        <w:t>trên</w:t>
-      </w:r>
-      <w:proofErr w:type="spellEnd"/>
-      <w:r>
-        <w:rPr>
-          <w:rFonts w:eastAsia="Times New Roman" w:cs="Times New Roman"/>
-          <w:color w:val="000000"/>
-          <w:szCs w:val="26"/>
-        </w:rPr>
-        <w:t xml:space="preserve"> </w:t>
-      </w:r>
-      <w:proofErr w:type="spellStart"/>
-      <w:r>
-        <w:rPr>
-          <w:rFonts w:eastAsia="Times New Roman" w:cs="Times New Roman"/>
-          <w:color w:val="000000"/>
-          <w:szCs w:val="26"/>
-        </w:rPr>
-        <w:t>cơ</w:t>
-      </w:r>
-      <w:proofErr w:type="spellEnd"/>
-      <w:r>
-        <w:rPr>
-          <w:rFonts w:eastAsia="Times New Roman" w:cs="Times New Roman"/>
-          <w:color w:val="000000"/>
-          <w:szCs w:val="26"/>
-        </w:rPr>
-        <w:t xml:space="preserve"> </w:t>
-      </w:r>
-      <w:proofErr w:type="spellStart"/>
-      <w:r>
-        <w:rPr>
-          <w:rFonts w:eastAsia="Times New Roman" w:cs="Times New Roman"/>
-          <w:color w:val="000000"/>
-          <w:szCs w:val="26"/>
-        </w:rPr>
-        <w:t>sở</w:t>
-      </w:r>
-      <w:proofErr w:type="spellEnd"/>
-      <w:r>
-        <w:rPr>
-          <w:rFonts w:eastAsia="Times New Roman" w:cs="Times New Roman"/>
-          <w:color w:val="000000"/>
-          <w:szCs w:val="26"/>
-        </w:rPr>
-        <w:t xml:space="preserve"> </w:t>
-      </w:r>
-      <w:proofErr w:type="spellStart"/>
-      <w:r>
-        <w:rPr>
-          <w:rFonts w:eastAsia="Times New Roman" w:cs="Times New Roman"/>
-          <w:color w:val="000000"/>
-          <w:szCs w:val="26"/>
-        </w:rPr>
-        <w:t>thông</w:t>
-      </w:r>
-      <w:proofErr w:type="spellEnd"/>
-      <w:r>
-        <w:rPr>
-          <w:rFonts w:eastAsia="Times New Roman" w:cs="Times New Roman"/>
-          <w:color w:val="000000"/>
-          <w:szCs w:val="26"/>
-        </w:rPr>
-        <w:t xml:space="preserve"> tin </w:t>
-      </w:r>
-      <w:proofErr w:type="spellStart"/>
-      <w:r>
-        <w:rPr>
-          <w:rFonts w:eastAsia="Times New Roman" w:cs="Times New Roman"/>
-          <w:color w:val="000000"/>
-          <w:szCs w:val="26"/>
-        </w:rPr>
-        <w:t>từ</w:t>
-      </w:r>
-      <w:proofErr w:type="spellEnd"/>
-      <w:r>
-        <w:rPr>
-          <w:rFonts w:eastAsia="Times New Roman" w:cs="Times New Roman"/>
-          <w:color w:val="000000"/>
-          <w:szCs w:val="26"/>
-        </w:rPr>
-        <w:t xml:space="preserve"> </w:t>
+      <w:r>
+        <w:rPr>
+          <w:rFonts w:eastAsia="Times New Roman" w:cs="Times New Roman"/>
+          <w:color w:val="000000"/>
+          <w:szCs w:val="26"/>
+        </w:rPr>
+        <w:t xml:space="preserve">được dựa trên cơ sở thông tin từ </w:t>
       </w:r>
       <w:hyperlink r:id="rId10" w:history="1">
         <w:r>
@@ -1041,18 +582,8 @@
           <w:color w:val="000000"/>
           <w:szCs w:val="26"/>
         </w:rPr>
-        <w:t> </w:t>
-      </w:r>
-      <w:proofErr w:type="spellStart"/>
-      <w:r>
-        <w:rPr>
-          <w:rFonts w:eastAsia="Times New Roman" w:cs="Times New Roman"/>
-          <w:color w:val="000000"/>
-          <w:szCs w:val="26"/>
-        </w:rPr>
-        <w:t>và</w:t>
-      </w:r>
-      <w:proofErr w:type="spellEnd"/>
+        <w:t> và</w:t>
+      </w:r>
       <w:r>
         <w:rPr>
           <w:rFonts w:eastAsia="Times New Roman" w:cs="Times New Roman"/>
@@ -1080,7 +611,6 @@
         </w:rPr>
         <w:t xml:space="preserve">. </w:t>
       </w:r>
-      <w:proofErr w:type="gramStart"/>
       <w:r>
         <w:rPr>
           <w:rFonts w:eastAsia="Times New Roman" w:cs="Times New Roman"/>
@@ -1089,178 +619,14 @@
         </w:rPr>
         <w:t xml:space="preserve">SRS </w:t>
       </w:r>
-      <w:proofErr w:type="spellStart"/>
-      <w:r>
-        <w:rPr>
-          <w:rFonts w:eastAsia="Times New Roman" w:cs="Times New Roman"/>
-          <w:color w:val="000000"/>
-          <w:szCs w:val="26"/>
-        </w:rPr>
-        <w:t>đặt</w:t>
-      </w:r>
-      <w:proofErr w:type="spellEnd"/>
-      <w:r>
-        <w:rPr>
-          <w:rFonts w:eastAsia="Times New Roman" w:cs="Times New Roman"/>
-          <w:color w:val="000000"/>
-          <w:szCs w:val="26"/>
-        </w:rPr>
-        <w:t xml:space="preserve"> </w:t>
-      </w:r>
-      <w:proofErr w:type="spellStart"/>
-      <w:r>
-        <w:rPr>
-          <w:rFonts w:eastAsia="Times New Roman" w:cs="Times New Roman"/>
-          <w:color w:val="000000"/>
-          <w:szCs w:val="26"/>
-        </w:rPr>
-        <w:t>ra</w:t>
-      </w:r>
-      <w:proofErr w:type="spellEnd"/>
-      <w:r>
-        <w:rPr>
-          <w:rFonts w:eastAsia="Times New Roman" w:cs="Times New Roman"/>
-          <w:color w:val="000000"/>
-          <w:szCs w:val="26"/>
-        </w:rPr>
-        <w:t xml:space="preserve"> </w:t>
-      </w:r>
-      <w:proofErr w:type="spellStart"/>
-      <w:r>
-        <w:rPr>
-          <w:rFonts w:eastAsia="Times New Roman" w:cs="Times New Roman"/>
-          <w:color w:val="000000"/>
-          <w:szCs w:val="26"/>
-        </w:rPr>
-        <w:t>những</w:t>
-      </w:r>
-      <w:proofErr w:type="spellEnd"/>
-      <w:r>
-        <w:rPr>
-          <w:rFonts w:eastAsia="Times New Roman" w:cs="Times New Roman"/>
-          <w:color w:val="000000"/>
-          <w:szCs w:val="26"/>
-        </w:rPr>
-        <w:t xml:space="preserve"> </w:t>
-      </w:r>
-      <w:proofErr w:type="spellStart"/>
-      <w:r>
-        <w:rPr>
-          <w:rFonts w:eastAsia="Times New Roman" w:cs="Times New Roman"/>
-          <w:color w:val="000000"/>
-          <w:szCs w:val="26"/>
-        </w:rPr>
-        <w:t>yêu</w:t>
-      </w:r>
-      <w:proofErr w:type="spellEnd"/>
-      <w:r>
-        <w:rPr>
-          <w:rFonts w:eastAsia="Times New Roman" w:cs="Times New Roman"/>
-          <w:color w:val="000000"/>
-          <w:szCs w:val="26"/>
-        </w:rPr>
-        <w:t xml:space="preserve"> </w:t>
-      </w:r>
-      <w:proofErr w:type="spellStart"/>
-      <w:r>
-        <w:rPr>
-          <w:rFonts w:eastAsia="Times New Roman" w:cs="Times New Roman"/>
-          <w:color w:val="000000"/>
-          <w:szCs w:val="26"/>
-        </w:rPr>
-        <w:t>cầu</w:t>
-      </w:r>
-      <w:proofErr w:type="spellEnd"/>
-      <w:r>
-        <w:rPr>
-          <w:rFonts w:eastAsia="Times New Roman" w:cs="Times New Roman"/>
-          <w:color w:val="000000"/>
-          <w:szCs w:val="26"/>
-        </w:rPr>
-        <w:t xml:space="preserve"> </w:t>
-      </w:r>
-      <w:proofErr w:type="spellStart"/>
-      <w:r>
-        <w:rPr>
-          <w:rFonts w:eastAsia="Times New Roman" w:cs="Times New Roman"/>
-          <w:color w:val="000000"/>
-          <w:szCs w:val="26"/>
-        </w:rPr>
-        <w:t>và</w:t>
-      </w:r>
-      <w:proofErr w:type="spellEnd"/>
-      <w:r>
-        <w:rPr>
-          <w:rFonts w:eastAsia="Times New Roman" w:cs="Times New Roman"/>
-          <w:color w:val="000000"/>
-          <w:szCs w:val="26"/>
-        </w:rPr>
-        <w:t xml:space="preserve"> </w:t>
-      </w:r>
-      <w:proofErr w:type="spellStart"/>
-      <w:r>
-        <w:rPr>
-          <w:rFonts w:eastAsia="Times New Roman" w:cs="Times New Roman"/>
-          <w:color w:val="000000"/>
-          <w:szCs w:val="26"/>
-        </w:rPr>
-        <w:t>được</w:t>
-      </w:r>
-      <w:proofErr w:type="spellEnd"/>
-      <w:r>
-        <w:rPr>
-          <w:rFonts w:eastAsia="Times New Roman" w:cs="Times New Roman"/>
-          <w:color w:val="000000"/>
-          <w:szCs w:val="26"/>
-        </w:rPr>
-        <w:t xml:space="preserve"> </w:t>
-      </w:r>
-      <w:proofErr w:type="spellStart"/>
-      <w:r>
-        <w:rPr>
-          <w:rFonts w:eastAsia="Times New Roman" w:cs="Times New Roman"/>
-          <w:color w:val="000000"/>
-          <w:szCs w:val="26"/>
-        </w:rPr>
-        <w:t>thực</w:t>
-      </w:r>
-      <w:proofErr w:type="spellEnd"/>
-      <w:r>
-        <w:rPr>
-          <w:rFonts w:eastAsia="Times New Roman" w:cs="Times New Roman"/>
-          <w:color w:val="000000"/>
-          <w:szCs w:val="26"/>
-        </w:rPr>
-        <w:t xml:space="preserve"> </w:t>
-      </w:r>
-      <w:proofErr w:type="spellStart"/>
-      <w:r>
-        <w:rPr>
-          <w:rFonts w:eastAsia="Times New Roman" w:cs="Times New Roman"/>
-          <w:color w:val="000000"/>
-          <w:szCs w:val="26"/>
-        </w:rPr>
-        <w:t>hiện</w:t>
-      </w:r>
-      <w:proofErr w:type="spellEnd"/>
-      <w:r>
-        <w:rPr>
-          <w:rFonts w:eastAsia="Times New Roman" w:cs="Times New Roman"/>
-          <w:color w:val="000000"/>
-          <w:szCs w:val="26"/>
-        </w:rPr>
-        <w:t xml:space="preserve"> </w:t>
-      </w:r>
-      <w:proofErr w:type="spellStart"/>
-      <w:r>
-        <w:rPr>
-          <w:rFonts w:eastAsia="Times New Roman" w:cs="Times New Roman"/>
-          <w:color w:val="000000"/>
-          <w:szCs w:val="26"/>
-        </w:rPr>
-        <w:t>trong</w:t>
-      </w:r>
-      <w:proofErr w:type="spellEnd"/>
+      <w:r>
+        <w:rPr>
+          <w:rFonts w:eastAsia="Times New Roman" w:cs="Times New Roman"/>
+          <w:color w:val="000000"/>
+          <w:szCs w:val="26"/>
+        </w:rPr>
+        <w:t>đặt ra những yêu cầu và được thực hiện trong</w:t>
+      </w:r>
       <w:r>
         <w:rPr>
           <w:rFonts w:eastAsia="Times New Roman" w:cs="Times New Roman"/>
@@ -1286,9 +652,40 @@
           <w:color w:val="000000"/>
           <w:szCs w:val="26"/>
         </w:rPr>
-        <w:t>.</w:t>
-      </w:r>
-      <w:proofErr w:type="gramEnd"/>
+        <w:t xml:space="preserve">. </w:t>
+      </w:r>
+      <w:r>
+        <w:rPr>
+          <w:rFonts w:eastAsia="Times New Roman" w:cs="Times New Roman"/>
+          <w:color w:val="000000"/>
+          <w:szCs w:val="26"/>
+        </w:rPr>
+        <w:t xml:space="preserve">SRS </w:t>
+      </w:r>
+      <w:r>
+        <w:rPr>
+          <w:rFonts w:eastAsia="Times New Roman" w:cs="Times New Roman"/>
+          <w:color w:val="000000"/>
+          <w:szCs w:val="26"/>
+        </w:rPr>
+        <w:t xml:space="preserve">sẽ được thẩm tra và </w:t>
+      </w:r>
+      <w:r>
+        <w:rPr>
+          <w:rFonts w:eastAsia="Times New Roman" w:cs="Times New Roman"/>
+          <w:color w:val="000000"/>
+          <w:szCs w:val="26"/>
+        </w:rPr>
+        <w:t xml:space="preserve"> and </w:t>
+      </w:r>
+      <w:r>
+        <w:rPr>
+          <w:rFonts w:eastAsia="Times New Roman" w:cs="Times New Roman"/>
+          <w:color w:val="000000"/>
+          <w:szCs w:val="26"/>
+        </w:rPr>
+        <w:t>chấp nhận bởi những hoạt động</w:t>
+      </w:r>
       <w:r>
         <w:rPr>
           <w:rFonts w:eastAsia="Times New Roman" w:cs="Times New Roman"/>
@@ -1303,295 +700,7 @@
           <w:color w:val="000000"/>
           <w:szCs w:val="26"/>
         </w:rPr>
-        <w:t xml:space="preserve">SRS </w:t>
-      </w:r>
-      <w:proofErr w:type="spellStart"/>
-      <w:r>
-        <w:rPr>
-          <w:rFonts w:eastAsia="Times New Roman" w:cs="Times New Roman"/>
-          <w:color w:val="000000"/>
-          <w:szCs w:val="26"/>
-        </w:rPr>
-        <w:t>sẽ</w:t>
-      </w:r>
-      <w:proofErr w:type="spellEnd"/>
-      <w:r>
-        <w:rPr>
-          <w:rFonts w:eastAsia="Times New Roman" w:cs="Times New Roman"/>
-          <w:color w:val="000000"/>
-          <w:szCs w:val="26"/>
-        </w:rPr>
-        <w:t xml:space="preserve"> </w:t>
-      </w:r>
-      <w:proofErr w:type="spellStart"/>
-      <w:r>
-        <w:rPr>
-          <w:rFonts w:eastAsia="Times New Roman" w:cs="Times New Roman"/>
-          <w:color w:val="000000"/>
-          <w:szCs w:val="26"/>
-        </w:rPr>
-        <w:t>được</w:t>
-      </w:r>
-      <w:proofErr w:type="spellEnd"/>
-      <w:r>
-        <w:rPr>
-          <w:rFonts w:eastAsia="Times New Roman" w:cs="Times New Roman"/>
-          <w:color w:val="000000"/>
-          <w:szCs w:val="26"/>
-        </w:rPr>
-        <w:t xml:space="preserve"> </w:t>
-      </w:r>
-      <w:proofErr w:type="spellStart"/>
-      <w:r>
-        <w:rPr>
-          <w:rFonts w:eastAsia="Times New Roman" w:cs="Times New Roman"/>
-          <w:color w:val="000000"/>
-          <w:szCs w:val="26"/>
-        </w:rPr>
-        <w:t>thẩm</w:t>
-      </w:r>
-      <w:proofErr w:type="spellEnd"/>
-      <w:r>
-        <w:rPr>
-          <w:rFonts w:eastAsia="Times New Roman" w:cs="Times New Roman"/>
-          <w:color w:val="000000"/>
-          <w:szCs w:val="26"/>
-        </w:rPr>
-        <w:t xml:space="preserve"> </w:t>
-      </w:r>
-      <w:proofErr w:type="spellStart"/>
-      <w:r>
-        <w:rPr>
-          <w:rFonts w:eastAsia="Times New Roman" w:cs="Times New Roman"/>
-          <w:color w:val="000000"/>
-          <w:szCs w:val="26"/>
-        </w:rPr>
-        <w:t>tra</w:t>
-      </w:r>
-      <w:proofErr w:type="spellEnd"/>
-      <w:r>
-        <w:rPr>
-          <w:rFonts w:eastAsia="Times New Roman" w:cs="Times New Roman"/>
-          <w:color w:val="000000"/>
-          <w:szCs w:val="26"/>
-        </w:rPr>
-        <w:t xml:space="preserve"> </w:t>
-      </w:r>
-      <w:proofErr w:type="spellStart"/>
-      <w:proofErr w:type="gramStart"/>
-      <w:r>
-        <w:rPr>
-          <w:rFonts w:eastAsia="Times New Roman" w:cs="Times New Roman"/>
-          <w:color w:val="000000"/>
-          <w:szCs w:val="26"/>
-        </w:rPr>
-        <w:t>và</w:t>
-      </w:r>
-      <w:proofErr w:type="spellEnd"/>
-      <w:r>
-        <w:rPr>
-          <w:rFonts w:eastAsia="Times New Roman" w:cs="Times New Roman"/>
-          <w:color w:val="000000"/>
-          <w:szCs w:val="26"/>
-        </w:rPr>
-        <w:t xml:space="preserve"> </w:t>
-      </w:r>
-      <w:r>
-        <w:rPr>
-          <w:rFonts w:eastAsia="Times New Roman" w:cs="Times New Roman"/>
-          <w:color w:val="000000"/>
-          <w:szCs w:val="26"/>
-        </w:rPr>
-        <w:t xml:space="preserve"> and</w:t>
-      </w:r>
-      <w:proofErr w:type="gramEnd"/>
-      <w:r>
-        <w:rPr>
-          <w:rFonts w:eastAsia="Times New Roman" w:cs="Times New Roman"/>
-          <w:color w:val="000000"/>
-          <w:szCs w:val="26"/>
-        </w:rPr>
-        <w:t xml:space="preserve"> </w:t>
-      </w:r>
-      <w:proofErr w:type="spellStart"/>
-      <w:r>
-        <w:rPr>
-          <w:rFonts w:eastAsia="Times New Roman" w:cs="Times New Roman"/>
-          <w:color w:val="000000"/>
-          <w:szCs w:val="26"/>
-        </w:rPr>
-        <w:t>chấp</w:t>
-      </w:r>
-      <w:proofErr w:type="spellEnd"/>
-      <w:r>
-        <w:rPr>
-          <w:rFonts w:eastAsia="Times New Roman" w:cs="Times New Roman"/>
-          <w:color w:val="000000"/>
-          <w:szCs w:val="26"/>
-        </w:rPr>
-        <w:t xml:space="preserve"> </w:t>
-      </w:r>
-      <w:proofErr w:type="spellStart"/>
-      <w:r>
-        <w:rPr>
-          <w:rFonts w:eastAsia="Times New Roman" w:cs="Times New Roman"/>
-          <w:color w:val="000000"/>
-          <w:szCs w:val="26"/>
-        </w:rPr>
-        <w:t>nhận</w:t>
-      </w:r>
-      <w:proofErr w:type="spellEnd"/>
-      <w:r>
-        <w:rPr>
-          <w:rFonts w:eastAsia="Times New Roman" w:cs="Times New Roman"/>
-          <w:color w:val="000000"/>
-          <w:szCs w:val="26"/>
-        </w:rPr>
-        <w:t xml:space="preserve"> </w:t>
-      </w:r>
-      <w:proofErr w:type="spellStart"/>
-      <w:r>
-        <w:rPr>
-          <w:rFonts w:eastAsia="Times New Roman" w:cs="Times New Roman"/>
-          <w:color w:val="000000"/>
-          <w:szCs w:val="26"/>
-        </w:rPr>
-        <w:t>bởi</w:t>
-      </w:r>
-      <w:proofErr w:type="spellEnd"/>
-      <w:r>
-        <w:rPr>
-          <w:rFonts w:eastAsia="Times New Roman" w:cs="Times New Roman"/>
-          <w:color w:val="000000"/>
-          <w:szCs w:val="26"/>
-        </w:rPr>
-        <w:t xml:space="preserve"> </w:t>
-      </w:r>
-      <w:proofErr w:type="spellStart"/>
-      <w:r>
-        <w:rPr>
-          <w:rFonts w:eastAsia="Times New Roman" w:cs="Times New Roman"/>
-          <w:color w:val="000000"/>
-          <w:szCs w:val="26"/>
-        </w:rPr>
-        <w:t>những</w:t>
-      </w:r>
-      <w:proofErr w:type="spellEnd"/>
-      <w:r>
-        <w:rPr>
-          <w:rFonts w:eastAsia="Times New Roman" w:cs="Times New Roman"/>
-          <w:color w:val="000000"/>
-          <w:szCs w:val="26"/>
-        </w:rPr>
-        <w:t xml:space="preserve"> </w:t>
-      </w:r>
-      <w:proofErr w:type="spellStart"/>
-      <w:r>
-        <w:rPr>
-          <w:rFonts w:eastAsia="Times New Roman" w:cs="Times New Roman"/>
-          <w:color w:val="000000"/>
-          <w:szCs w:val="26"/>
-        </w:rPr>
-        <w:t>hoạt</w:t>
-      </w:r>
-      <w:proofErr w:type="spellEnd"/>
-      <w:r>
-        <w:rPr>
-          <w:rFonts w:eastAsia="Times New Roman" w:cs="Times New Roman"/>
-          <w:color w:val="000000"/>
-          <w:szCs w:val="26"/>
-        </w:rPr>
-        <w:t xml:space="preserve"> </w:t>
-      </w:r>
-      <w:proofErr w:type="spellStart"/>
-      <w:r>
-        <w:rPr>
-          <w:rFonts w:eastAsia="Times New Roman" w:cs="Times New Roman"/>
-          <w:color w:val="000000"/>
-          <w:szCs w:val="26"/>
-        </w:rPr>
-        <w:t>động</w:t>
-      </w:r>
-      <w:proofErr w:type="spellEnd"/>
-      <w:r>
-        <w:rPr>
-          <w:rFonts w:eastAsia="Times New Roman" w:cs="Times New Roman"/>
-          <w:color w:val="000000"/>
-          <w:szCs w:val="26"/>
-        </w:rPr>
-        <w:t xml:space="preserve"> </w:t>
-      </w:r>
-      <w:proofErr w:type="spellStart"/>
-      <w:r>
-        <w:rPr>
-          <w:rFonts w:eastAsia="Times New Roman" w:cs="Times New Roman"/>
-          <w:color w:val="000000"/>
-          <w:szCs w:val="26"/>
-        </w:rPr>
-        <w:t>được</w:t>
-      </w:r>
-      <w:proofErr w:type="spellEnd"/>
-      <w:r>
-        <w:rPr>
-          <w:rFonts w:eastAsia="Times New Roman" w:cs="Times New Roman"/>
-          <w:color w:val="000000"/>
-          <w:szCs w:val="26"/>
-        </w:rPr>
-        <w:t xml:space="preserve"> </w:t>
-      </w:r>
-      <w:proofErr w:type="spellStart"/>
-      <w:r>
-        <w:rPr>
-          <w:rFonts w:eastAsia="Times New Roman" w:cs="Times New Roman"/>
-          <w:color w:val="000000"/>
-          <w:szCs w:val="26"/>
-        </w:rPr>
-        <w:t>đề</w:t>
-      </w:r>
-      <w:proofErr w:type="spellEnd"/>
-      <w:r>
-        <w:rPr>
-          <w:rFonts w:eastAsia="Times New Roman" w:cs="Times New Roman"/>
-          <w:color w:val="000000"/>
-          <w:szCs w:val="26"/>
-        </w:rPr>
-        <w:t xml:space="preserve"> </w:t>
-      </w:r>
-      <w:proofErr w:type="spellStart"/>
-      <w:r>
-        <w:rPr>
-          <w:rFonts w:eastAsia="Times New Roman" w:cs="Times New Roman"/>
-          <w:color w:val="000000"/>
-          <w:szCs w:val="26"/>
-        </w:rPr>
-        <w:t>ra</w:t>
-      </w:r>
-      <w:proofErr w:type="spellEnd"/>
-      <w:r>
-        <w:rPr>
-          <w:rFonts w:eastAsia="Times New Roman" w:cs="Times New Roman"/>
-          <w:color w:val="000000"/>
-          <w:szCs w:val="26"/>
-        </w:rPr>
-        <w:t xml:space="preserve"> </w:t>
-      </w:r>
-      <w:proofErr w:type="spellStart"/>
-      <w:r>
-        <w:rPr>
-          <w:rFonts w:eastAsia="Times New Roman" w:cs="Times New Roman"/>
-          <w:color w:val="000000"/>
-          <w:szCs w:val="26"/>
-        </w:rPr>
-        <w:t>trong</w:t>
-      </w:r>
-      <w:proofErr w:type="spellEnd"/>
-      <w:r>
-        <w:rPr>
-          <w:rFonts w:eastAsia="Times New Roman" w:cs="Times New Roman"/>
-          <w:color w:val="000000"/>
-          <w:szCs w:val="26"/>
-        </w:rPr>
-        <w:t xml:space="preserve"> </w:t>
+        <w:t xml:space="preserve">được đề ra trong </w:t>
       </w:r>
       <w:hyperlink r:id="rId13" w:history="1">
         <w:r>
@@ -1659,214 +768,14 @@
         </w:rPr>
         <w:t xml:space="preserve">TODO: </w:t>
       </w:r>
-      <w:proofErr w:type="spellStart"/>
-      <w:r>
-        <w:rPr>
-          <w:rFonts w:eastAsia="Times New Roman" w:cs="Times New Roman"/>
-          <w:color w:val="000000"/>
-          <w:szCs w:val="26"/>
-        </w:rPr>
-        <w:t>Mang</w:t>
-      </w:r>
-      <w:proofErr w:type="spellEnd"/>
-      <w:r>
-        <w:rPr>
-          <w:rFonts w:eastAsia="Times New Roman" w:cs="Times New Roman"/>
-          <w:color w:val="000000"/>
-          <w:szCs w:val="26"/>
-        </w:rPr>
-        <w:t xml:space="preserve"> </w:t>
-      </w:r>
-      <w:proofErr w:type="spellStart"/>
-      <w:r>
-        <w:rPr>
-          <w:rFonts w:eastAsia="Times New Roman" w:cs="Times New Roman"/>
-          <w:color w:val="000000"/>
-          <w:szCs w:val="26"/>
-        </w:rPr>
-        <w:t>lại</w:t>
-      </w:r>
-      <w:proofErr w:type="spellEnd"/>
-      <w:r>
-        <w:rPr>
-          <w:rFonts w:eastAsia="Times New Roman" w:cs="Times New Roman"/>
-          <w:color w:val="000000"/>
-          <w:szCs w:val="26"/>
-        </w:rPr>
-        <w:t xml:space="preserve"> </w:t>
-      </w:r>
-      <w:proofErr w:type="spellStart"/>
-      <w:r>
-        <w:rPr>
-          <w:rFonts w:eastAsia="Times New Roman" w:cs="Times New Roman"/>
-          <w:color w:val="000000"/>
-          <w:szCs w:val="26"/>
-        </w:rPr>
-        <w:t>một</w:t>
-      </w:r>
-      <w:proofErr w:type="spellEnd"/>
-      <w:r>
-        <w:rPr>
-          <w:rFonts w:eastAsia="Times New Roman" w:cs="Times New Roman"/>
-          <w:color w:val="000000"/>
-          <w:szCs w:val="26"/>
-        </w:rPr>
-        <w:t xml:space="preserve"> </w:t>
-      </w:r>
-      <w:proofErr w:type="spellStart"/>
-      <w:r>
-        <w:rPr>
-          <w:rFonts w:eastAsia="Times New Roman" w:cs="Times New Roman"/>
-          <w:color w:val="000000"/>
-          <w:szCs w:val="26"/>
-        </w:rPr>
-        <w:t>cái</w:t>
-      </w:r>
-      <w:proofErr w:type="spellEnd"/>
-      <w:r>
-        <w:rPr>
-          <w:rFonts w:eastAsia="Times New Roman" w:cs="Times New Roman"/>
-          <w:color w:val="000000"/>
-          <w:szCs w:val="26"/>
-        </w:rPr>
-        <w:t xml:space="preserve"> </w:t>
-      </w:r>
-      <w:proofErr w:type="spellStart"/>
-      <w:r>
-        <w:rPr>
-          <w:rFonts w:eastAsia="Times New Roman" w:cs="Times New Roman"/>
-          <w:color w:val="000000"/>
-          <w:szCs w:val="26"/>
-        </w:rPr>
-        <w:t>nhìn</w:t>
-      </w:r>
-      <w:proofErr w:type="spellEnd"/>
-      <w:r>
-        <w:rPr>
-          <w:rFonts w:eastAsia="Times New Roman" w:cs="Times New Roman"/>
-          <w:color w:val="000000"/>
-          <w:szCs w:val="26"/>
-        </w:rPr>
-        <w:t xml:space="preserve"> </w:t>
-      </w:r>
-      <w:proofErr w:type="spellStart"/>
-      <w:r>
-        <w:rPr>
-          <w:rFonts w:eastAsia="Times New Roman" w:cs="Times New Roman"/>
-          <w:color w:val="000000"/>
-          <w:szCs w:val="26"/>
-        </w:rPr>
-        <w:t>tổng</w:t>
-      </w:r>
-      <w:proofErr w:type="spellEnd"/>
-      <w:r>
-        <w:rPr>
-          <w:rFonts w:eastAsia="Times New Roman" w:cs="Times New Roman"/>
-          <w:color w:val="000000"/>
-          <w:szCs w:val="26"/>
-        </w:rPr>
-        <w:t xml:space="preserve"> </w:t>
-      </w:r>
-      <w:proofErr w:type="spellStart"/>
-      <w:r>
-        <w:rPr>
-          <w:rFonts w:eastAsia="Times New Roman" w:cs="Times New Roman"/>
-          <w:color w:val="000000"/>
-          <w:szCs w:val="26"/>
-        </w:rPr>
-        <w:t>quan</w:t>
-      </w:r>
-      <w:proofErr w:type="spellEnd"/>
-      <w:r>
-        <w:rPr>
-          <w:rFonts w:eastAsia="Times New Roman" w:cs="Times New Roman"/>
-          <w:color w:val="000000"/>
-          <w:szCs w:val="26"/>
-        </w:rPr>
-        <w:t xml:space="preserve"> </w:t>
-      </w:r>
-      <w:proofErr w:type="spellStart"/>
-      <w:r>
-        <w:rPr>
-          <w:rFonts w:eastAsia="Times New Roman" w:cs="Times New Roman"/>
-          <w:color w:val="000000"/>
-          <w:szCs w:val="26"/>
-        </w:rPr>
-        <w:t>về</w:t>
-      </w:r>
-      <w:proofErr w:type="spellEnd"/>
-      <w:r>
-        <w:rPr>
-          <w:rFonts w:eastAsia="Times New Roman" w:cs="Times New Roman"/>
-          <w:color w:val="000000"/>
-          <w:szCs w:val="26"/>
-        </w:rPr>
-        <w:t xml:space="preserve"> </w:t>
-      </w:r>
-      <w:proofErr w:type="spellStart"/>
-      <w:r>
-        <w:rPr>
-          <w:rFonts w:eastAsia="Times New Roman" w:cs="Times New Roman"/>
-          <w:color w:val="000000"/>
-          <w:szCs w:val="26"/>
-        </w:rPr>
-        <w:t>chương</w:t>
-      </w:r>
-      <w:proofErr w:type="spellEnd"/>
-      <w:r>
-        <w:rPr>
-          <w:rFonts w:eastAsia="Times New Roman" w:cs="Times New Roman"/>
-          <w:color w:val="000000"/>
-          <w:szCs w:val="26"/>
-        </w:rPr>
-        <w:t xml:space="preserve"> </w:t>
-      </w:r>
-      <w:proofErr w:type="spellStart"/>
-      <w:r>
-        <w:rPr>
-          <w:rFonts w:eastAsia="Times New Roman" w:cs="Times New Roman"/>
-          <w:color w:val="000000"/>
-          <w:szCs w:val="26"/>
-        </w:rPr>
-        <w:t>trình</w:t>
-      </w:r>
-      <w:proofErr w:type="spellEnd"/>
-      <w:r>
-        <w:rPr>
-          <w:rFonts w:eastAsia="Times New Roman" w:cs="Times New Roman"/>
-          <w:color w:val="000000"/>
-          <w:szCs w:val="26"/>
-        </w:rPr>
-        <w:t xml:space="preserve"> </w:t>
-      </w:r>
-      <w:proofErr w:type="spellStart"/>
-      <w:r>
-        <w:rPr>
-          <w:rFonts w:eastAsia="Times New Roman" w:cs="Times New Roman"/>
-          <w:color w:val="000000"/>
-          <w:szCs w:val="26"/>
-        </w:rPr>
-        <w:t>thực</w:t>
-      </w:r>
-      <w:proofErr w:type="spellEnd"/>
-      <w:r>
-        <w:rPr>
-          <w:rFonts w:eastAsia="Times New Roman" w:cs="Times New Roman"/>
-          <w:color w:val="000000"/>
-          <w:szCs w:val="26"/>
-        </w:rPr>
-        <w:t xml:space="preserve"> </w:t>
-      </w:r>
-      <w:proofErr w:type="spellStart"/>
-      <w:r>
-        <w:rPr>
-          <w:rFonts w:eastAsia="Times New Roman" w:cs="Times New Roman"/>
-          <w:color w:val="000000"/>
-          <w:szCs w:val="26"/>
-        </w:rPr>
-        <w:t>hiện</w:t>
-      </w:r>
-      <w:proofErr w:type="spellEnd"/>
+      <w:r>
+        <w:rPr>
+          <w:rFonts w:eastAsia="Times New Roman" w:cs="Times New Roman"/>
+          <w:color w:val="000000"/>
+          <w:szCs w:val="26"/>
+        </w:rPr>
+        <w:t>Mang lại một cái nhìn tổng quan về chương trình thực hiện</w:t>
+      </w:r>
       <w:r>
         <w:rPr>
           <w:rFonts w:eastAsia="Times New Roman" w:cs="Times New Roman"/>
@@ -1881,380 +790,8 @@
           <w:color w:val="000000"/>
           <w:szCs w:val="26"/>
         </w:rPr>
-        <w:t xml:space="preserve">Ta </w:t>
-      </w:r>
-      <w:proofErr w:type="spellStart"/>
-      <w:r>
-        <w:rPr>
-          <w:rFonts w:eastAsia="Times New Roman" w:cs="Times New Roman"/>
-          <w:color w:val="000000"/>
-          <w:szCs w:val="26"/>
-        </w:rPr>
-        <w:t>có</w:t>
-      </w:r>
-      <w:proofErr w:type="spellEnd"/>
-      <w:r>
-        <w:rPr>
-          <w:rFonts w:eastAsia="Times New Roman" w:cs="Times New Roman"/>
-          <w:color w:val="000000"/>
-          <w:szCs w:val="26"/>
-        </w:rPr>
-        <w:t xml:space="preserve"> </w:t>
-      </w:r>
-      <w:proofErr w:type="spellStart"/>
-      <w:r>
-        <w:rPr>
-          <w:rFonts w:eastAsia="Times New Roman" w:cs="Times New Roman"/>
-          <w:color w:val="000000"/>
-          <w:szCs w:val="26"/>
-        </w:rPr>
-        <w:t>thể</w:t>
-      </w:r>
-      <w:proofErr w:type="spellEnd"/>
-      <w:r>
-        <w:rPr>
-          <w:rFonts w:eastAsia="Times New Roman" w:cs="Times New Roman"/>
-          <w:color w:val="000000"/>
-          <w:szCs w:val="26"/>
-        </w:rPr>
-        <w:t xml:space="preserve"> </w:t>
-      </w:r>
-      <w:proofErr w:type="spellStart"/>
-      <w:r>
-        <w:rPr>
-          <w:rFonts w:eastAsia="Times New Roman" w:cs="Times New Roman"/>
-          <w:color w:val="000000"/>
-          <w:szCs w:val="26"/>
-        </w:rPr>
-        <w:t>sao</w:t>
-      </w:r>
-      <w:proofErr w:type="spellEnd"/>
-      <w:r>
-        <w:rPr>
-          <w:rFonts w:eastAsia="Times New Roman" w:cs="Times New Roman"/>
-          <w:color w:val="000000"/>
-          <w:szCs w:val="26"/>
-        </w:rPr>
-        <w:t xml:space="preserve"> </w:t>
-      </w:r>
-      <w:proofErr w:type="spellStart"/>
-      <w:r>
-        <w:rPr>
-          <w:rFonts w:eastAsia="Times New Roman" w:cs="Times New Roman"/>
-          <w:color w:val="000000"/>
-          <w:szCs w:val="26"/>
-        </w:rPr>
-        <w:t>chép</w:t>
-      </w:r>
-      <w:proofErr w:type="spellEnd"/>
-      <w:r>
-        <w:rPr>
-          <w:rFonts w:eastAsia="Times New Roman" w:cs="Times New Roman"/>
-          <w:color w:val="000000"/>
-          <w:szCs w:val="26"/>
-        </w:rPr>
-        <w:t xml:space="preserve"> </w:t>
-      </w:r>
-      <w:proofErr w:type="spellStart"/>
-      <w:r>
-        <w:rPr>
-          <w:rFonts w:eastAsia="Times New Roman" w:cs="Times New Roman"/>
-          <w:color w:val="000000"/>
-          <w:szCs w:val="26"/>
-        </w:rPr>
-        <w:t>đoạn</w:t>
-      </w:r>
-      <w:proofErr w:type="spellEnd"/>
-      <w:r>
-        <w:rPr>
-          <w:rFonts w:eastAsia="Times New Roman" w:cs="Times New Roman"/>
-          <w:color w:val="000000"/>
-          <w:szCs w:val="26"/>
-        </w:rPr>
-        <w:t xml:space="preserve"> </w:t>
-      </w:r>
-      <w:proofErr w:type="spellStart"/>
-      <w:r>
-        <w:rPr>
-          <w:rFonts w:eastAsia="Times New Roman" w:cs="Times New Roman"/>
-          <w:color w:val="000000"/>
-          <w:szCs w:val="26"/>
-        </w:rPr>
-        <w:t>văn</w:t>
-      </w:r>
-      <w:proofErr w:type="spellEnd"/>
-      <w:r>
-        <w:rPr>
-          <w:rFonts w:eastAsia="Times New Roman" w:cs="Times New Roman"/>
-          <w:color w:val="000000"/>
-          <w:szCs w:val="26"/>
-        </w:rPr>
-        <w:t xml:space="preserve"> </w:t>
-      </w:r>
-      <w:proofErr w:type="spellStart"/>
-      <w:r>
-        <w:rPr>
-          <w:rFonts w:eastAsia="Times New Roman" w:cs="Times New Roman"/>
-          <w:color w:val="000000"/>
-          <w:szCs w:val="26"/>
-        </w:rPr>
-        <w:t>bản</w:t>
-      </w:r>
-      <w:proofErr w:type="spellEnd"/>
-      <w:r>
-        <w:rPr>
-          <w:rFonts w:eastAsia="Times New Roman" w:cs="Times New Roman"/>
-          <w:color w:val="000000"/>
-          <w:szCs w:val="26"/>
-        </w:rPr>
-        <w:t xml:space="preserve"> </w:t>
-      </w:r>
-      <w:proofErr w:type="spellStart"/>
-      <w:r>
-        <w:rPr>
-          <w:rFonts w:eastAsia="Times New Roman" w:cs="Times New Roman"/>
-          <w:color w:val="000000"/>
-          <w:szCs w:val="26"/>
-        </w:rPr>
-        <w:t>từ</w:t>
-      </w:r>
-      <w:proofErr w:type="spellEnd"/>
-      <w:r>
-        <w:rPr>
-          <w:rFonts w:eastAsia="Times New Roman" w:cs="Times New Roman"/>
-          <w:color w:val="000000"/>
-          <w:szCs w:val="26"/>
-        </w:rPr>
-        <w:t xml:space="preserve"> </w:t>
-      </w:r>
-      <w:proofErr w:type="spellStart"/>
-      <w:r>
-        <w:rPr>
-          <w:rFonts w:eastAsia="Times New Roman" w:cs="Times New Roman"/>
-          <w:color w:val="000000"/>
-          <w:szCs w:val="26"/>
-        </w:rPr>
-        <w:t>các</w:t>
-      </w:r>
-      <w:proofErr w:type="spellEnd"/>
-      <w:r>
-        <w:rPr>
-          <w:rFonts w:eastAsia="Times New Roman" w:cs="Times New Roman"/>
-          <w:color w:val="000000"/>
-          <w:szCs w:val="26"/>
-        </w:rPr>
-        <w:t xml:space="preserve"> </w:t>
-      </w:r>
-      <w:proofErr w:type="spellStart"/>
-      <w:r>
-        <w:rPr>
-          <w:rFonts w:eastAsia="Times New Roman" w:cs="Times New Roman"/>
-          <w:color w:val="000000"/>
-          <w:szCs w:val="26"/>
-        </w:rPr>
-        <w:t>đồ</w:t>
-      </w:r>
-      <w:proofErr w:type="spellEnd"/>
-      <w:r>
-        <w:rPr>
-          <w:rFonts w:eastAsia="Times New Roman" w:cs="Times New Roman"/>
-          <w:color w:val="000000"/>
-          <w:szCs w:val="26"/>
-        </w:rPr>
-        <w:t xml:space="preserve"> </w:t>
-      </w:r>
-      <w:proofErr w:type="spellStart"/>
-      <w:proofErr w:type="gramStart"/>
-      <w:r>
-        <w:rPr>
-          <w:rFonts w:eastAsia="Times New Roman" w:cs="Times New Roman"/>
-          <w:color w:val="000000"/>
-          <w:szCs w:val="26"/>
-        </w:rPr>
-        <w:t>án</w:t>
-      </w:r>
-      <w:proofErr w:type="spellEnd"/>
-      <w:proofErr w:type="gramEnd"/>
-      <w:r>
-        <w:rPr>
-          <w:rFonts w:eastAsia="Times New Roman" w:cs="Times New Roman"/>
-          <w:color w:val="000000"/>
-          <w:szCs w:val="26"/>
-        </w:rPr>
-        <w:t xml:space="preserve"> </w:t>
-      </w:r>
-      <w:proofErr w:type="spellStart"/>
-      <w:r>
-        <w:rPr>
-          <w:rFonts w:eastAsia="Times New Roman" w:cs="Times New Roman"/>
-          <w:color w:val="000000"/>
-          <w:szCs w:val="26"/>
-        </w:rPr>
-        <w:t>đề</w:t>
-      </w:r>
-      <w:proofErr w:type="spellEnd"/>
-      <w:r>
-        <w:rPr>
-          <w:rFonts w:eastAsia="Times New Roman" w:cs="Times New Roman"/>
-          <w:color w:val="000000"/>
-          <w:szCs w:val="26"/>
-        </w:rPr>
-        <w:t xml:space="preserve"> </w:t>
-      </w:r>
-      <w:proofErr w:type="spellStart"/>
-      <w:r>
-        <w:rPr>
-          <w:rFonts w:eastAsia="Times New Roman" w:cs="Times New Roman"/>
-          <w:color w:val="000000"/>
-          <w:szCs w:val="26"/>
-        </w:rPr>
-        <w:t>xuất</w:t>
-      </w:r>
-      <w:proofErr w:type="spellEnd"/>
-      <w:r>
-        <w:rPr>
-          <w:rFonts w:eastAsia="Times New Roman" w:cs="Times New Roman"/>
-          <w:color w:val="000000"/>
-          <w:szCs w:val="26"/>
-        </w:rPr>
-        <w:t xml:space="preserve"> </w:t>
-      </w:r>
-      <w:proofErr w:type="spellStart"/>
-      <w:r>
-        <w:rPr>
-          <w:rFonts w:eastAsia="Times New Roman" w:cs="Times New Roman"/>
-          <w:color w:val="000000"/>
-          <w:szCs w:val="26"/>
-        </w:rPr>
-        <w:t>đưa</w:t>
-      </w:r>
-      <w:proofErr w:type="spellEnd"/>
-      <w:r>
-        <w:rPr>
-          <w:rFonts w:eastAsia="Times New Roman" w:cs="Times New Roman"/>
-          <w:color w:val="000000"/>
-          <w:szCs w:val="26"/>
-        </w:rPr>
-        <w:t xml:space="preserve"> </w:t>
-      </w:r>
-      <w:proofErr w:type="spellStart"/>
-      <w:r>
-        <w:rPr>
-          <w:rFonts w:eastAsia="Times New Roman" w:cs="Times New Roman"/>
-          <w:color w:val="000000"/>
-          <w:szCs w:val="26"/>
-        </w:rPr>
-        <w:t>nó</w:t>
-      </w:r>
-      <w:proofErr w:type="spellEnd"/>
-      <w:r>
-        <w:rPr>
-          <w:rFonts w:eastAsia="Times New Roman" w:cs="Times New Roman"/>
-          <w:color w:val="000000"/>
-          <w:szCs w:val="26"/>
-        </w:rPr>
-        <w:t xml:space="preserve"> </w:t>
-      </w:r>
-      <w:proofErr w:type="spellStart"/>
-      <w:r>
-        <w:rPr>
-          <w:rFonts w:eastAsia="Times New Roman" w:cs="Times New Roman"/>
-          <w:color w:val="000000"/>
-          <w:szCs w:val="26"/>
-        </w:rPr>
-        <w:t>vào</w:t>
-      </w:r>
-      <w:proofErr w:type="spellEnd"/>
-      <w:r>
-        <w:rPr>
-          <w:rFonts w:eastAsia="Times New Roman" w:cs="Times New Roman"/>
-          <w:color w:val="000000"/>
-          <w:szCs w:val="26"/>
-        </w:rPr>
-        <w:t xml:space="preserve"> </w:t>
-      </w:r>
-      <w:proofErr w:type="spellStart"/>
-      <w:r>
-        <w:rPr>
-          <w:rFonts w:eastAsia="Times New Roman" w:cs="Times New Roman"/>
-          <w:color w:val="000000"/>
-          <w:szCs w:val="26"/>
-        </w:rPr>
-        <w:t>đây</w:t>
-      </w:r>
-      <w:proofErr w:type="spellEnd"/>
-      <w:r>
-        <w:rPr>
-          <w:rFonts w:eastAsia="Times New Roman" w:cs="Times New Roman"/>
-          <w:color w:val="000000"/>
-          <w:szCs w:val="26"/>
-        </w:rPr>
-        <w:t xml:space="preserve"> </w:t>
-      </w:r>
-      <w:proofErr w:type="spellStart"/>
-      <w:r>
-        <w:rPr>
-          <w:rFonts w:eastAsia="Times New Roman" w:cs="Times New Roman"/>
-          <w:color w:val="000000"/>
-          <w:szCs w:val="26"/>
-        </w:rPr>
-        <w:t>và</w:t>
-      </w:r>
-      <w:proofErr w:type="spellEnd"/>
-      <w:r>
-        <w:rPr>
-          <w:rFonts w:eastAsia="Times New Roman" w:cs="Times New Roman"/>
-          <w:color w:val="000000"/>
-          <w:szCs w:val="26"/>
-        </w:rPr>
-        <w:t xml:space="preserve"> </w:t>
-      </w:r>
-      <w:proofErr w:type="spellStart"/>
-      <w:r>
-        <w:rPr>
-          <w:rFonts w:eastAsia="Times New Roman" w:cs="Times New Roman"/>
-          <w:color w:val="000000"/>
-          <w:szCs w:val="26"/>
-        </w:rPr>
-        <w:t>rút</w:t>
-      </w:r>
-      <w:proofErr w:type="spellEnd"/>
-      <w:r>
-        <w:rPr>
-          <w:rFonts w:eastAsia="Times New Roman" w:cs="Times New Roman"/>
-          <w:color w:val="000000"/>
-          <w:szCs w:val="26"/>
-        </w:rPr>
-        <w:t xml:space="preserve"> </w:t>
-      </w:r>
-      <w:proofErr w:type="spellStart"/>
-      <w:r>
-        <w:rPr>
-          <w:rFonts w:eastAsia="Times New Roman" w:cs="Times New Roman"/>
-          <w:color w:val="000000"/>
-          <w:szCs w:val="26"/>
-        </w:rPr>
-        <w:t>gọn</w:t>
-      </w:r>
-      <w:proofErr w:type="spellEnd"/>
-      <w:r>
-        <w:rPr>
-          <w:rFonts w:eastAsia="Times New Roman" w:cs="Times New Roman"/>
-          <w:color w:val="000000"/>
-          <w:szCs w:val="26"/>
-        </w:rPr>
-        <w:t xml:space="preserve"> </w:t>
-      </w:r>
-      <w:proofErr w:type="spellStart"/>
-      <w:r>
-        <w:rPr>
-          <w:rFonts w:eastAsia="Times New Roman" w:cs="Times New Roman"/>
-          <w:color w:val="000000"/>
-          <w:szCs w:val="26"/>
-        </w:rPr>
-        <w:t>lại</w:t>
-      </w:r>
-      <w:proofErr w:type="spellEnd"/>
+        <w:t>Ta có thể sao chép đoạn văn bản từ các đồ án đề xuất đưa nó vào đây và rút gọn lại</w:t>
+      </w:r>
       <w:r>
         <w:rPr>
           <w:rFonts w:eastAsia="Times New Roman" w:cs="Times New Roman"/>
@@ -2274,313 +811,19 @@
           <w:szCs w:val="26"/>
         </w:rPr>
       </w:pPr>
-      <w:proofErr w:type="spellStart"/>
       <w:r>
         <w:rPr>
           <w:rStyle w:val="label"/>
         </w:rPr>
-        <w:t>Viết</w:t>
-      </w:r>
-      <w:proofErr w:type="spellEnd"/>
-      <w:r>
-        <w:rPr>
-          <w:rStyle w:val="label"/>
-        </w:rPr>
-        <w:t xml:space="preserve"> </w:t>
-      </w:r>
-      <w:proofErr w:type="spellStart"/>
-      <w:r>
-        <w:rPr>
-          <w:rStyle w:val="label"/>
-        </w:rPr>
-        <w:t>chương</w:t>
-      </w:r>
-      <w:proofErr w:type="spellEnd"/>
-      <w:r>
-        <w:rPr>
-          <w:rStyle w:val="label"/>
-        </w:rPr>
-        <w:t xml:space="preserve"> </w:t>
-      </w:r>
-      <w:proofErr w:type="spellStart"/>
-      <w:r>
-        <w:rPr>
-          <w:rStyle w:val="label"/>
-        </w:rPr>
-        <w:t>trình</w:t>
-      </w:r>
-      <w:proofErr w:type="spellEnd"/>
-      <w:r>
-        <w:rPr>
-          <w:rStyle w:val="label"/>
-        </w:rPr>
-        <w:t xml:space="preserve"> </w:t>
-      </w:r>
-      <w:proofErr w:type="spellStart"/>
-      <w:r>
-        <w:rPr>
-          <w:rStyle w:val="label"/>
-        </w:rPr>
-        <w:t>học</w:t>
-      </w:r>
-      <w:proofErr w:type="spellEnd"/>
-      <w:r>
-        <w:rPr>
-          <w:rStyle w:val="label"/>
-        </w:rPr>
-        <w:t xml:space="preserve"> </w:t>
-      </w:r>
-      <w:proofErr w:type="spellStart"/>
-      <w:r>
-        <w:rPr>
-          <w:rStyle w:val="label"/>
-        </w:rPr>
-        <w:t>tiếng</w:t>
-      </w:r>
-      <w:proofErr w:type="spellEnd"/>
-      <w:r>
-        <w:rPr>
-          <w:rStyle w:val="label"/>
-        </w:rPr>
-        <w:t> </w:t>
-      </w:r>
-      <w:proofErr w:type="spellStart"/>
-      <w:r>
-        <w:rPr>
-          <w:rStyle w:val="label"/>
-        </w:rPr>
-        <w:t>Việt</w:t>
-      </w:r>
-      <w:proofErr w:type="spellEnd"/>
-      <w:r>
-        <w:rPr>
-          <w:rStyle w:val="label"/>
-        </w:rPr>
-        <w:t xml:space="preserve"> </w:t>
-      </w:r>
-      <w:proofErr w:type="spellStart"/>
-      <w:r>
-        <w:rPr>
-          <w:rStyle w:val="label"/>
-        </w:rPr>
-        <w:t>cho</w:t>
-      </w:r>
-      <w:proofErr w:type="spellEnd"/>
-      <w:r>
-        <w:rPr>
-          <w:rStyle w:val="label"/>
-        </w:rPr>
-        <w:t xml:space="preserve"> </w:t>
-      </w:r>
-      <w:proofErr w:type="spellStart"/>
-      <w:r>
-        <w:rPr>
-          <w:rStyle w:val="label"/>
-        </w:rPr>
-        <w:t>lớp</w:t>
-      </w:r>
-      <w:proofErr w:type="spellEnd"/>
-      <w:r>
-        <w:rPr>
-          <w:rStyle w:val="label"/>
-        </w:rPr>
-        <w:t xml:space="preserve"> 4 </w:t>
-      </w:r>
-      <w:proofErr w:type="spellStart"/>
-      <w:r>
-        <w:rPr>
-          <w:rStyle w:val="label"/>
-        </w:rPr>
-        <w:t>với</w:t>
-      </w:r>
-      <w:proofErr w:type="spellEnd"/>
-      <w:r>
-        <w:rPr>
-          <w:rStyle w:val="label"/>
-        </w:rPr>
-        <w:t xml:space="preserve"> </w:t>
-      </w:r>
-      <w:proofErr w:type="spellStart"/>
+        <w:t xml:space="preserve">Viết chương trình học tiếng Việt cho lớp 4 với </w:t>
+      </w:r>
       <w:r>
         <w:rPr>
           <w:rStyle w:val="Strong"/>
           <w:b w:val="0"/>
           <w:szCs w:val="26"/>
         </w:rPr>
-        <w:t>yêu</w:t>
-      </w:r>
-      <w:proofErr w:type="spellEnd"/>
-      <w:r>
-        <w:rPr>
-          <w:rStyle w:val="Strong"/>
-          <w:b w:val="0"/>
-          <w:szCs w:val="26"/>
-        </w:rPr>
-        <w:t xml:space="preserve"> </w:t>
-      </w:r>
-      <w:proofErr w:type="spellStart"/>
-      <w:r>
-        <w:rPr>
-          <w:rStyle w:val="Strong"/>
-          <w:b w:val="0"/>
-          <w:szCs w:val="26"/>
-        </w:rPr>
-        <w:t>cầu</w:t>
-      </w:r>
-      <w:proofErr w:type="spellEnd"/>
-      <w:r>
-        <w:rPr>
-          <w:rStyle w:val="Strong"/>
-          <w:b w:val="0"/>
-          <w:szCs w:val="26"/>
-        </w:rPr>
-        <w:t xml:space="preserve"> </w:t>
-      </w:r>
-      <w:proofErr w:type="spellStart"/>
-      <w:proofErr w:type="gramStart"/>
-      <w:r>
-        <w:rPr>
-          <w:rStyle w:val="Strong"/>
-          <w:b w:val="0"/>
-          <w:szCs w:val="26"/>
-        </w:rPr>
-        <w:t>chung</w:t>
-      </w:r>
-      <w:proofErr w:type="spellEnd"/>
-      <w:proofErr w:type="gramEnd"/>
-      <w:r>
-        <w:rPr>
-          <w:rStyle w:val="Strong"/>
-          <w:b w:val="0"/>
-          <w:szCs w:val="26"/>
-        </w:rPr>
-        <w:t xml:space="preserve">: </w:t>
-      </w:r>
-      <w:proofErr w:type="spellStart"/>
-      <w:r>
-        <w:rPr>
-          <w:rStyle w:val="Strong"/>
-          <w:b w:val="0"/>
-          <w:szCs w:val="26"/>
-        </w:rPr>
-        <w:t>Đầy</w:t>
-      </w:r>
-      <w:proofErr w:type="spellEnd"/>
-      <w:r>
-        <w:rPr>
-          <w:rStyle w:val="Strong"/>
-          <w:b w:val="0"/>
-          <w:szCs w:val="26"/>
-        </w:rPr>
-        <w:t xml:space="preserve"> </w:t>
-      </w:r>
-      <w:proofErr w:type="spellStart"/>
-      <w:r>
-        <w:rPr>
-          <w:rStyle w:val="Strong"/>
-          <w:b w:val="0"/>
-          <w:szCs w:val="26"/>
-        </w:rPr>
-        <w:t>đủ</w:t>
-      </w:r>
-      <w:proofErr w:type="spellEnd"/>
-      <w:r>
-        <w:rPr>
-          <w:rStyle w:val="Strong"/>
-          <w:b w:val="0"/>
-          <w:szCs w:val="26"/>
-        </w:rPr>
-        <w:t xml:space="preserve"> </w:t>
-      </w:r>
-      <w:proofErr w:type="spellStart"/>
-      <w:r>
-        <w:rPr>
-          <w:rStyle w:val="Strong"/>
-          <w:b w:val="0"/>
-          <w:szCs w:val="26"/>
-        </w:rPr>
-        <w:t>các</w:t>
-      </w:r>
-      <w:proofErr w:type="spellEnd"/>
-      <w:r>
-        <w:rPr>
-          <w:rStyle w:val="Strong"/>
-          <w:b w:val="0"/>
-          <w:szCs w:val="26"/>
-        </w:rPr>
-        <w:t xml:space="preserve"> </w:t>
-      </w:r>
-      <w:proofErr w:type="spellStart"/>
-      <w:r>
-        <w:rPr>
-          <w:rStyle w:val="Strong"/>
-          <w:b w:val="0"/>
-          <w:szCs w:val="26"/>
-        </w:rPr>
-        <w:t>bài</w:t>
-      </w:r>
-      <w:proofErr w:type="spellEnd"/>
-      <w:r>
-        <w:rPr>
-          <w:rStyle w:val="Strong"/>
-          <w:b w:val="0"/>
-          <w:szCs w:val="26"/>
-        </w:rPr>
-        <w:t xml:space="preserve"> </w:t>
-      </w:r>
-      <w:proofErr w:type="spellStart"/>
-      <w:r>
-        <w:rPr>
-          <w:rStyle w:val="Strong"/>
-          <w:b w:val="0"/>
-          <w:szCs w:val="26"/>
-        </w:rPr>
-        <w:t>học</w:t>
-      </w:r>
-      <w:proofErr w:type="spellEnd"/>
-      <w:r>
-        <w:rPr>
-          <w:rStyle w:val="Strong"/>
-          <w:b w:val="0"/>
-          <w:szCs w:val="26"/>
-        </w:rPr>
-        <w:t xml:space="preserve"> </w:t>
-      </w:r>
-      <w:proofErr w:type="spellStart"/>
-      <w:r>
-        <w:rPr>
-          <w:rStyle w:val="Strong"/>
-          <w:b w:val="0"/>
-          <w:szCs w:val="26"/>
-        </w:rPr>
-        <w:t>trong</w:t>
-      </w:r>
-      <w:proofErr w:type="spellEnd"/>
-      <w:r>
-        <w:rPr>
-          <w:rStyle w:val="Strong"/>
-          <w:b w:val="0"/>
-          <w:szCs w:val="26"/>
-        </w:rPr>
-        <w:t xml:space="preserve"> SGK </w:t>
-      </w:r>
-      <w:proofErr w:type="spellStart"/>
-      <w:r>
-        <w:rPr>
-          <w:rStyle w:val="Strong"/>
-          <w:b w:val="0"/>
-          <w:szCs w:val="26"/>
-        </w:rPr>
-        <w:t>của</w:t>
-      </w:r>
-      <w:proofErr w:type="spellEnd"/>
-      <w:r>
-        <w:rPr>
-          <w:rStyle w:val="Strong"/>
-          <w:b w:val="0"/>
-          <w:szCs w:val="26"/>
-        </w:rPr>
-        <w:t xml:space="preserve"> NXBGD</w:t>
+        <w:t>yêu cầu chung: Đầy đủ các bài học trong SGK của NXBGD</w:t>
       </w:r>
       <w:r>
         <w:rPr>
@@ -2654,18 +897,8 @@
           <w:color w:val="000000"/>
           <w:szCs w:val="26"/>
         </w:rPr>
-        <w:t xml:space="preserve">Chi </w:t>
-      </w:r>
-      <w:proofErr w:type="spellStart"/>
-      <w:r>
-        <w:rPr>
-          <w:rFonts w:eastAsia="Times New Roman" w:cs="Times New Roman"/>
-          <w:color w:val="000000"/>
-          <w:szCs w:val="26"/>
-        </w:rPr>
-        <w:t>tiết</w:t>
-      </w:r>
-      <w:proofErr w:type="spellEnd"/>
+        <w:t>Chi tiết</w:t>
+      </w:r>
       <w:r>
         <w:rPr>
           <w:rFonts w:eastAsia="Times New Roman" w:cs="Times New Roman"/>
@@ -2689,88 +922,14 @@
           <w:szCs w:val="26"/>
         </w:rPr>
       </w:pPr>
-      <w:proofErr w:type="spellStart"/>
-      <w:r>
-        <w:rPr>
-          <w:rFonts w:eastAsia="Times New Roman" w:cs="Times New Roman"/>
-          <w:color w:val="000000"/>
-          <w:szCs w:val="26"/>
-        </w:rPr>
-        <w:t>Người</w:t>
-      </w:r>
-      <w:proofErr w:type="spellEnd"/>
-      <w:r>
-        <w:rPr>
-          <w:rFonts w:eastAsia="Times New Roman" w:cs="Times New Roman"/>
-          <w:color w:val="000000"/>
-          <w:szCs w:val="26"/>
-        </w:rPr>
-        <w:t xml:space="preserve"> </w:t>
-      </w:r>
-      <w:proofErr w:type="spellStart"/>
-      <w:r>
-        <w:rPr>
-          <w:rFonts w:eastAsia="Times New Roman" w:cs="Times New Roman"/>
-          <w:color w:val="000000"/>
-          <w:szCs w:val="26"/>
-        </w:rPr>
-        <w:t>dùng</w:t>
-      </w:r>
-      <w:proofErr w:type="spellEnd"/>
-      <w:r>
-        <w:rPr>
-          <w:rFonts w:eastAsia="Times New Roman" w:cs="Times New Roman"/>
-          <w:color w:val="000000"/>
-          <w:szCs w:val="26"/>
-        </w:rPr>
-        <w:t xml:space="preserve"> </w:t>
-      </w:r>
-      <w:proofErr w:type="spellStart"/>
-      <w:r>
-        <w:rPr>
-          <w:rFonts w:eastAsia="Times New Roman" w:cs="Times New Roman"/>
-          <w:color w:val="000000"/>
-          <w:szCs w:val="26"/>
-        </w:rPr>
-        <w:t>trong</w:t>
-      </w:r>
-      <w:proofErr w:type="spellEnd"/>
-      <w:r>
-        <w:rPr>
-          <w:rFonts w:eastAsia="Times New Roman" w:cs="Times New Roman"/>
-          <w:color w:val="000000"/>
-          <w:szCs w:val="26"/>
-        </w:rPr>
-        <w:t xml:space="preserve"> </w:t>
-      </w:r>
-      <w:proofErr w:type="spellStart"/>
-      <w:r>
-        <w:rPr>
-          <w:rFonts w:eastAsia="Times New Roman" w:cs="Times New Roman"/>
-          <w:color w:val="000000"/>
-          <w:szCs w:val="26"/>
-        </w:rPr>
-        <w:t>tất</w:t>
-      </w:r>
-      <w:proofErr w:type="spellEnd"/>
-      <w:r>
-        <w:rPr>
-          <w:rFonts w:eastAsia="Times New Roman" w:cs="Times New Roman"/>
-          <w:color w:val="000000"/>
-          <w:szCs w:val="26"/>
-        </w:rPr>
-        <w:t xml:space="preserve"> </w:t>
-      </w:r>
-      <w:proofErr w:type="spellStart"/>
-      <w:r>
-        <w:rPr>
-          <w:rFonts w:eastAsia="Times New Roman" w:cs="Times New Roman"/>
-          <w:color w:val="000000"/>
-          <w:szCs w:val="26"/>
-        </w:rPr>
-        <w:t>các</w:t>
-      </w:r>
-      <w:proofErr w:type="spellEnd"/>
+      <w:r>
+        <w:rPr>
+          <w:rFonts w:eastAsia="Times New Roman" w:cs="Times New Roman"/>
+          <w:color w:val="000000"/>
+          <w:szCs w:val="26"/>
+        </w:rPr>
+        <w:t>Người dùng trong tất các</w:t>
+      </w:r>
       <w:r>
         <w:rPr>
           <w:rFonts w:eastAsia="Times New Roman" w:cs="Times New Roman"/>
@@ -2791,95 +950,7 @@
         </w:r>
       </w:hyperlink>
       <w:r>
-        <w:t xml:space="preserve"> </w:t>
-      </w:r>
-      <w:proofErr w:type="spellStart"/>
-      <w:r>
-        <w:t>là</w:t>
-      </w:r>
-      <w:proofErr w:type="spellEnd"/>
-      <w:r>
-        <w:t xml:space="preserve"> </w:t>
-      </w:r>
-      <w:proofErr w:type="spellStart"/>
-      <w:r>
-        <w:t>học</w:t>
-      </w:r>
-      <w:proofErr w:type="spellEnd"/>
-      <w:r>
-        <w:t xml:space="preserve"> </w:t>
-      </w:r>
-      <w:proofErr w:type="spellStart"/>
-      <w:r>
-        <w:t>sinh</w:t>
-      </w:r>
-      <w:proofErr w:type="spellEnd"/>
-      <w:r>
-        <w:t xml:space="preserve"> </w:t>
-      </w:r>
-      <w:proofErr w:type="spellStart"/>
-      <w:r>
-        <w:t>sử</w:t>
-      </w:r>
-      <w:proofErr w:type="spellEnd"/>
-      <w:r>
-        <w:t xml:space="preserve"> </w:t>
-      </w:r>
-      <w:proofErr w:type="spellStart"/>
-      <w:r>
-        <w:t>dụng</w:t>
-      </w:r>
-      <w:proofErr w:type="spellEnd"/>
-      <w:r>
-        <w:t xml:space="preserve"> </w:t>
-      </w:r>
-      <w:proofErr w:type="spellStart"/>
-      <w:r>
-        <w:t>chương</w:t>
-      </w:r>
-      <w:proofErr w:type="spellEnd"/>
-      <w:r>
-        <w:t xml:space="preserve"> </w:t>
-      </w:r>
-      <w:proofErr w:type="spellStart"/>
-      <w:r>
-        <w:t>trình</w:t>
-      </w:r>
-      <w:proofErr w:type="spellEnd"/>
-      <w:r>
-        <w:t xml:space="preserve"> </w:t>
-      </w:r>
-      <w:proofErr w:type="spellStart"/>
-      <w:r>
-        <w:t>học</w:t>
-      </w:r>
-      <w:proofErr w:type="spellEnd"/>
-      <w:r>
-        <w:t xml:space="preserve"> </w:t>
-      </w:r>
-      <w:proofErr w:type="spellStart"/>
-      <w:r>
-        <w:t>tiếng</w:t>
-      </w:r>
-      <w:proofErr w:type="spellEnd"/>
-      <w:r>
-        <w:t xml:space="preserve"> </w:t>
-      </w:r>
-      <w:proofErr w:type="spellStart"/>
-      <w:r>
-        <w:t>Việt</w:t>
-      </w:r>
-      <w:proofErr w:type="spellEnd"/>
-      <w:r>
-        <w:t xml:space="preserve"> </w:t>
-      </w:r>
-      <w:proofErr w:type="spellStart"/>
-      <w:r>
-        <w:t>lớp</w:t>
-      </w:r>
-      <w:proofErr w:type="spellEnd"/>
-      <w:r>
-        <w:t xml:space="preserve"> 4</w:t>
+        <w:t xml:space="preserve"> là học sinh sử dụng chương trình học tiếng Việt lớp 4</w:t>
       </w:r>
       <w:r>
         <w:rPr>
@@ -2905,7 +976,6 @@
         </w:rPr>
       </w:pPr>
       <w:hyperlink r:id="rId15" w:history="1">
-        <w:proofErr w:type="gramStart"/>
         <w:r>
           <w:rPr>
             <w:rFonts w:eastAsia="Times New Roman" w:cs="Times New Roman"/>
@@ -2913,9 +983,123 @@
             <w:szCs w:val="26"/>
             <w:u w:val="single"/>
           </w:rPr>
-          <w:t>use</w:t>
+          <w:t>use case suite</w:t>
         </w:r>
-        <w:proofErr w:type="gramEnd"/>
+      </w:hyperlink>
+      <w:r>
+        <w:rPr>
+          <w:rFonts w:eastAsia="Times New Roman" w:cs="Times New Roman"/>
+          <w:color w:val="000000"/>
+          <w:szCs w:val="26"/>
+        </w:rPr>
+        <w:t> </w:t>
+      </w:r>
+      <w:r>
+        <w:rPr>
+          <w:rFonts w:eastAsia="Times New Roman" w:cs="Times New Roman"/>
+          <w:color w:val="000000"/>
+          <w:szCs w:val="26"/>
+        </w:rPr>
+        <w:t>liệt kê tất cả các trường hợp sử dụng.</w:t>
+      </w:r>
+    </w:p>
+    <w:p>
+      <w:pPr>
+        <w:pBdr>
+          <w:left w:val="single" w:sz="48" w:space="4" w:color="666666"/>
+        </w:pBdr>
+        <w:shd w:val="clear" w:color="auto" w:fill="CCCCCC"/>
+        <w:spacing w:before="100" w:beforeAutospacing="1" w:after="0" w:line="240" w:lineRule="auto"/>
+        <w:ind w:left="29" w:right="29"/>
+        <w:outlineLvl w:val="2"/>
+        <w:rPr>
+          <w:rFonts w:eastAsia="Times New Roman" w:cs="Times New Roman"/>
+          <w:b/>
+          <w:bCs/>
+          <w:color w:val="000000"/>
+          <w:szCs w:val="26"/>
+        </w:rPr>
+      </w:pPr>
+      <w:r>
+        <w:rPr>
+          <w:rFonts w:eastAsia="Times New Roman" w:cs="Times New Roman"/>
+          <w:b/>
+          <w:bCs/>
+          <w:color w:val="000000"/>
+          <w:szCs w:val="26"/>
+        </w:rPr>
+        <w:t>Yêu cầu chức năng</w:t>
+      </w:r>
+    </w:p>
+    <w:p>
+      <w:pPr>
+        <w:shd w:val="clear" w:color="auto" w:fill="FFFFFF"/>
+        <w:spacing w:before="161" w:after="161" w:line="240" w:lineRule="auto"/>
+        <w:rPr>
+          <w:rFonts w:eastAsia="Times New Roman" w:cs="Times New Roman"/>
+          <w:color w:val="000000"/>
+          <w:szCs w:val="26"/>
+        </w:rPr>
+      </w:pPr>
+      <w:r>
+        <w:rPr>
+          <w:rFonts w:eastAsia="Times New Roman" w:cs="Times New Roman"/>
+          <w:color w:val="000000"/>
+          <w:szCs w:val="26"/>
+        </w:rPr>
+        <w:t>ONE PARAGRAPH OVERVIEW</w:t>
+      </w:r>
+    </w:p>
+    <w:p>
+      <w:pPr>
+        <w:shd w:val="clear" w:color="auto" w:fill="FFFFFF"/>
+        <w:spacing w:before="161" w:after="161" w:line="240" w:lineRule="auto"/>
+        <w:rPr>
+          <w:rFonts w:eastAsia="Times New Roman" w:cs="Times New Roman"/>
+          <w:color w:val="000000"/>
+          <w:szCs w:val="26"/>
+        </w:rPr>
+      </w:pPr>
+      <w:r>
+        <w:rPr>
+          <w:rFonts w:eastAsia="Times New Roman" w:cs="Times New Roman"/>
+          <w:color w:val="000000"/>
+          <w:szCs w:val="26"/>
+        </w:rPr>
+        <w:t>Chi tiết</w:t>
+      </w:r>
+      <w:r>
+        <w:rPr>
+          <w:rFonts w:eastAsia="Times New Roman" w:cs="Times New Roman"/>
+          <w:color w:val="000000"/>
+          <w:szCs w:val="26"/>
+        </w:rPr>
+        <w:t>:</w:t>
+      </w:r>
+    </w:p>
+    <w:p>
+      <w:pPr>
+        <w:numPr>
+          <w:ilvl w:val="0"/>
+          <w:numId w:val="2"/>
+        </w:numPr>
+        <w:shd w:val="clear" w:color="auto" w:fill="FFFFFF"/>
+        <w:spacing w:before="100" w:beforeAutospacing="1" w:after="100" w:afterAutospacing="1" w:line="240" w:lineRule="auto"/>
+        <w:rPr>
+          <w:rFonts w:eastAsia="Times New Roman" w:cs="Times New Roman"/>
+          <w:color w:val="000000"/>
+          <w:szCs w:val="26"/>
+        </w:rPr>
+      </w:pPr>
+      <w:r>
+        <w:rPr>
+          <w:rFonts w:eastAsia="Times New Roman" w:cs="Times New Roman"/>
+          <w:color w:val="000000"/>
+          <w:szCs w:val="26"/>
+        </w:rPr>
+        <w:t> </w:t>
+      </w:r>
+      <w:hyperlink r:id="rId16" w:history="1">
         <w:r>
           <w:rPr>
             <w:rFonts w:eastAsia="Times New Roman" w:cs="Times New Roman"/>
@@ -2923,7 +1107,7 @@
             <w:szCs w:val="26"/>
             <w:u w:val="single"/>
           </w:rPr>
-          <w:t xml:space="preserve"> case suite</w:t>
+          <w:t>feature set</w:t>
         </w:r>
       </w:hyperlink>
       <w:r>
@@ -2934,160 +1118,14 @@
         </w:rPr>
         <w:t> </w:t>
       </w:r>
-      <w:proofErr w:type="spellStart"/>
-      <w:r>
-        <w:rPr>
-          <w:rFonts w:eastAsia="Times New Roman" w:cs="Times New Roman"/>
-          <w:color w:val="000000"/>
-          <w:szCs w:val="26"/>
-        </w:rPr>
-        <w:t>liệt</w:t>
-      </w:r>
-      <w:proofErr w:type="spellEnd"/>
-      <w:r>
-        <w:rPr>
-          <w:rFonts w:eastAsia="Times New Roman" w:cs="Times New Roman"/>
-          <w:color w:val="000000"/>
-          <w:szCs w:val="26"/>
-        </w:rPr>
-        <w:t xml:space="preserve"> </w:t>
-      </w:r>
-      <w:proofErr w:type="spellStart"/>
-      <w:r>
-        <w:rPr>
-          <w:rFonts w:eastAsia="Times New Roman" w:cs="Times New Roman"/>
-          <w:color w:val="000000"/>
-          <w:szCs w:val="26"/>
-        </w:rPr>
-        <w:t>kê</w:t>
-      </w:r>
-      <w:proofErr w:type="spellEnd"/>
-      <w:r>
-        <w:rPr>
-          <w:rFonts w:eastAsia="Times New Roman" w:cs="Times New Roman"/>
-          <w:color w:val="000000"/>
-          <w:szCs w:val="26"/>
-        </w:rPr>
-        <w:t xml:space="preserve"> </w:t>
-      </w:r>
-      <w:proofErr w:type="spellStart"/>
-      <w:r>
-        <w:rPr>
-          <w:rFonts w:eastAsia="Times New Roman" w:cs="Times New Roman"/>
-          <w:color w:val="000000"/>
-          <w:szCs w:val="26"/>
-        </w:rPr>
-        <w:t>tất</w:t>
-      </w:r>
-      <w:proofErr w:type="spellEnd"/>
-      <w:r>
-        <w:rPr>
-          <w:rFonts w:eastAsia="Times New Roman" w:cs="Times New Roman"/>
-          <w:color w:val="000000"/>
-          <w:szCs w:val="26"/>
-        </w:rPr>
-        <w:t xml:space="preserve"> </w:t>
-      </w:r>
-      <w:proofErr w:type="spellStart"/>
-      <w:r>
-        <w:rPr>
-          <w:rFonts w:eastAsia="Times New Roman" w:cs="Times New Roman"/>
-          <w:color w:val="000000"/>
-          <w:szCs w:val="26"/>
-        </w:rPr>
-        <w:t>cả</w:t>
-      </w:r>
-      <w:proofErr w:type="spellEnd"/>
-      <w:r>
-        <w:rPr>
-          <w:rFonts w:eastAsia="Times New Roman" w:cs="Times New Roman"/>
-          <w:color w:val="000000"/>
-          <w:szCs w:val="26"/>
-        </w:rPr>
-        <w:t xml:space="preserve"> </w:t>
-      </w:r>
-      <w:proofErr w:type="spellStart"/>
-      <w:r>
-        <w:rPr>
-          <w:rFonts w:eastAsia="Times New Roman" w:cs="Times New Roman"/>
-          <w:color w:val="000000"/>
-          <w:szCs w:val="26"/>
-        </w:rPr>
-        <w:t>các</w:t>
-      </w:r>
-      <w:proofErr w:type="spellEnd"/>
-      <w:r>
-        <w:rPr>
-          <w:rFonts w:eastAsia="Times New Roman" w:cs="Times New Roman"/>
-          <w:color w:val="000000"/>
-          <w:szCs w:val="26"/>
-        </w:rPr>
-        <w:t xml:space="preserve"> </w:t>
-      </w:r>
-      <w:proofErr w:type="spellStart"/>
-      <w:r>
-        <w:rPr>
-          <w:rFonts w:eastAsia="Times New Roman" w:cs="Times New Roman"/>
-          <w:color w:val="000000"/>
-          <w:szCs w:val="26"/>
-        </w:rPr>
-        <w:t>trường</w:t>
-      </w:r>
-      <w:proofErr w:type="spellEnd"/>
-      <w:r>
-        <w:rPr>
-          <w:rFonts w:eastAsia="Times New Roman" w:cs="Times New Roman"/>
-          <w:color w:val="000000"/>
-          <w:szCs w:val="26"/>
-        </w:rPr>
-        <w:t xml:space="preserve"> </w:t>
-      </w:r>
-      <w:proofErr w:type="spellStart"/>
-      <w:r>
-        <w:rPr>
-          <w:rFonts w:eastAsia="Times New Roman" w:cs="Times New Roman"/>
-          <w:color w:val="000000"/>
-          <w:szCs w:val="26"/>
-        </w:rPr>
-        <w:t>hợp</w:t>
-      </w:r>
-      <w:proofErr w:type="spellEnd"/>
-      <w:r>
-        <w:rPr>
-          <w:rFonts w:eastAsia="Times New Roman" w:cs="Times New Roman"/>
-          <w:color w:val="000000"/>
-          <w:szCs w:val="26"/>
-        </w:rPr>
-        <w:t xml:space="preserve"> </w:t>
-      </w:r>
-      <w:proofErr w:type="spellStart"/>
-      <w:r>
-        <w:rPr>
-          <w:rFonts w:eastAsia="Times New Roman" w:cs="Times New Roman"/>
-          <w:color w:val="000000"/>
-          <w:szCs w:val="26"/>
-        </w:rPr>
-        <w:t>sử</w:t>
-      </w:r>
-      <w:proofErr w:type="spellEnd"/>
-      <w:r>
-        <w:rPr>
-          <w:rFonts w:eastAsia="Times New Roman" w:cs="Times New Roman"/>
-          <w:color w:val="000000"/>
-          <w:szCs w:val="26"/>
-        </w:rPr>
-        <w:t xml:space="preserve"> </w:t>
-      </w:r>
-      <w:proofErr w:type="spellStart"/>
-      <w:r>
-        <w:rPr>
-          <w:rFonts w:eastAsia="Times New Roman" w:cs="Times New Roman"/>
-          <w:color w:val="000000"/>
-          <w:szCs w:val="26"/>
-        </w:rPr>
-        <w:t>dụng</w:t>
-      </w:r>
-      <w:proofErr w:type="spellEnd"/>
+      <w:r>
+        <w:rPr>
+          <w:rFonts w:eastAsia="Times New Roman" w:cs="Times New Roman"/>
+          <w:color w:val="000000"/>
+          <w:szCs w:val="26"/>
+        </w:rPr>
+        <w:t>liệt kê tất cả các chức năng</w:t>
+      </w:r>
       <w:r>
         <w:rPr>
           <w:rFonts w:eastAsia="Times New Roman" w:cs="Times New Roman"/>
@@ -3114,7 +1152,6 @@
           <w:szCs w:val="26"/>
         </w:rPr>
       </w:pPr>
-      <w:proofErr w:type="spellStart"/>
       <w:r>
         <w:rPr>
           <w:rFonts w:eastAsia="Times New Roman" w:cs="Times New Roman"/>
@@ -3123,406 +1160,8 @@
           <w:color w:val="000000"/>
           <w:szCs w:val="26"/>
         </w:rPr>
-        <w:t>Yêu</w:t>
-      </w:r>
-      <w:proofErr w:type="spellEnd"/>
-      <w:r>
-        <w:rPr>
-          <w:rFonts w:eastAsia="Times New Roman" w:cs="Times New Roman"/>
-          <w:b/>
-          <w:bCs/>
-          <w:color w:val="000000"/>
-          <w:szCs w:val="26"/>
-        </w:rPr>
-        <w:t xml:space="preserve"> </w:t>
-      </w:r>
-      <w:proofErr w:type="spellStart"/>
-      <w:r>
-        <w:rPr>
-          <w:rFonts w:eastAsia="Times New Roman" w:cs="Times New Roman"/>
-          <w:b/>
-          <w:bCs/>
-          <w:color w:val="000000"/>
-          <w:szCs w:val="26"/>
-        </w:rPr>
-        <w:t>cầu</w:t>
-      </w:r>
-      <w:proofErr w:type="spellEnd"/>
-      <w:r>
-        <w:rPr>
-          <w:rFonts w:eastAsia="Times New Roman" w:cs="Times New Roman"/>
-          <w:b/>
-          <w:bCs/>
-          <w:color w:val="000000"/>
-          <w:szCs w:val="26"/>
-        </w:rPr>
-        <w:t xml:space="preserve"> </w:t>
-      </w:r>
-      <w:proofErr w:type="spellStart"/>
-      <w:r>
-        <w:rPr>
-          <w:rFonts w:eastAsia="Times New Roman" w:cs="Times New Roman"/>
-          <w:b/>
-          <w:bCs/>
-          <w:color w:val="000000"/>
-          <w:szCs w:val="26"/>
-        </w:rPr>
-        <w:t>chức</w:t>
-      </w:r>
-      <w:proofErr w:type="spellEnd"/>
-      <w:r>
-        <w:rPr>
-          <w:rFonts w:eastAsia="Times New Roman" w:cs="Times New Roman"/>
-          <w:b/>
-          <w:bCs/>
-          <w:color w:val="000000"/>
-          <w:szCs w:val="26"/>
-        </w:rPr>
-        <w:t xml:space="preserve"> </w:t>
-      </w:r>
-      <w:proofErr w:type="spellStart"/>
-      <w:r>
-        <w:rPr>
-          <w:rFonts w:eastAsia="Times New Roman" w:cs="Times New Roman"/>
-          <w:b/>
-          <w:bCs/>
-          <w:color w:val="000000"/>
-          <w:szCs w:val="26"/>
-        </w:rPr>
-        <w:t>năng</w:t>
-      </w:r>
-      <w:proofErr w:type="spellEnd"/>
-    </w:p>
-    <w:p>
-      <w:pPr>
-        <w:shd w:val="clear" w:color="auto" w:fill="FFFFFF"/>
-        <w:spacing w:before="161" w:after="161" w:line="240" w:lineRule="auto"/>
-        <w:rPr>
-          <w:rFonts w:eastAsia="Times New Roman" w:cs="Times New Roman"/>
-          <w:color w:val="000000"/>
-          <w:szCs w:val="26"/>
-        </w:rPr>
-      </w:pPr>
-      <w:r>
-        <w:rPr>
-          <w:rFonts w:eastAsia="Times New Roman" w:cs="Times New Roman"/>
-          <w:color w:val="000000"/>
-          <w:szCs w:val="26"/>
-        </w:rPr>
-        <w:t>ONE PARAGRAPH OVERVIEW</w:t>
-      </w:r>
-    </w:p>
-    <w:p>
-      <w:pPr>
-        <w:shd w:val="clear" w:color="auto" w:fill="FFFFFF"/>
-        <w:spacing w:before="161" w:after="161" w:line="240" w:lineRule="auto"/>
-        <w:rPr>
-          <w:rFonts w:eastAsia="Times New Roman" w:cs="Times New Roman"/>
-          <w:color w:val="000000"/>
-          <w:szCs w:val="26"/>
-        </w:rPr>
-      </w:pPr>
-      <w:r>
-        <w:rPr>
-          <w:rFonts w:eastAsia="Times New Roman" w:cs="Times New Roman"/>
-          <w:color w:val="000000"/>
-          <w:szCs w:val="26"/>
-        </w:rPr>
-        <w:t xml:space="preserve">Chi </w:t>
-      </w:r>
-      <w:proofErr w:type="spellStart"/>
-      <w:r>
-        <w:rPr>
-          <w:rFonts w:eastAsia="Times New Roman" w:cs="Times New Roman"/>
-          <w:color w:val="000000"/>
-          <w:szCs w:val="26"/>
-        </w:rPr>
-        <w:t>tiết</w:t>
-      </w:r>
-      <w:proofErr w:type="spellEnd"/>
-      <w:r>
-        <w:rPr>
-          <w:rFonts w:eastAsia="Times New Roman" w:cs="Times New Roman"/>
-          <w:color w:val="000000"/>
-          <w:szCs w:val="26"/>
-        </w:rPr>
-        <w:t>:</w:t>
-      </w:r>
-    </w:p>
-    <w:p>
-      <w:pPr>
-        <w:numPr>
-          <w:ilvl w:val="0"/>
-          <w:numId w:val="2"/>
-        </w:numPr>
-        <w:shd w:val="clear" w:color="auto" w:fill="FFFFFF"/>
-        <w:spacing w:before="100" w:beforeAutospacing="1" w:after="100" w:afterAutospacing="1" w:line="240" w:lineRule="auto"/>
-        <w:rPr>
-          <w:rFonts w:eastAsia="Times New Roman" w:cs="Times New Roman"/>
-          <w:color w:val="000000"/>
-          <w:szCs w:val="26"/>
-        </w:rPr>
-      </w:pPr>
-      <w:r>
-        <w:rPr>
-          <w:rFonts w:eastAsia="Times New Roman" w:cs="Times New Roman"/>
-          <w:color w:val="000000"/>
-          <w:szCs w:val="26"/>
-        </w:rPr>
-        <w:t> </w:t>
-      </w:r>
-      <w:hyperlink r:id="rId16" w:history="1">
-        <w:proofErr w:type="gramStart"/>
-        <w:r>
-          <w:rPr>
-            <w:rFonts w:eastAsia="Times New Roman" w:cs="Times New Roman"/>
-            <w:color w:val="0000FF"/>
-            <w:szCs w:val="26"/>
-            <w:u w:val="single"/>
-          </w:rPr>
-          <w:t>feature</w:t>
-        </w:r>
-        <w:proofErr w:type="gramEnd"/>
-        <w:r>
-          <w:rPr>
-            <w:rFonts w:eastAsia="Times New Roman" w:cs="Times New Roman"/>
-            <w:color w:val="0000FF"/>
-            <w:szCs w:val="26"/>
-            <w:u w:val="single"/>
-          </w:rPr>
-          <w:t xml:space="preserve"> set</w:t>
-        </w:r>
-      </w:hyperlink>
-      <w:r>
-        <w:rPr>
-          <w:rFonts w:eastAsia="Times New Roman" w:cs="Times New Roman"/>
-          <w:color w:val="000000"/>
-          <w:szCs w:val="26"/>
-        </w:rPr>
-        <w:t> </w:t>
-      </w:r>
-      <w:proofErr w:type="spellStart"/>
-      <w:r>
-        <w:rPr>
-          <w:rFonts w:eastAsia="Times New Roman" w:cs="Times New Roman"/>
-          <w:color w:val="000000"/>
-          <w:szCs w:val="26"/>
-        </w:rPr>
-        <w:t>liệt</w:t>
-      </w:r>
-      <w:proofErr w:type="spellEnd"/>
-      <w:r>
-        <w:rPr>
-          <w:rFonts w:eastAsia="Times New Roman" w:cs="Times New Roman"/>
-          <w:color w:val="000000"/>
-          <w:szCs w:val="26"/>
-        </w:rPr>
-        <w:t xml:space="preserve"> </w:t>
-      </w:r>
-      <w:proofErr w:type="spellStart"/>
-      <w:r>
-        <w:rPr>
-          <w:rFonts w:eastAsia="Times New Roman" w:cs="Times New Roman"/>
-          <w:color w:val="000000"/>
-          <w:szCs w:val="26"/>
-        </w:rPr>
-        <w:t>kê</w:t>
-      </w:r>
-      <w:proofErr w:type="spellEnd"/>
-      <w:r>
-        <w:rPr>
-          <w:rFonts w:eastAsia="Times New Roman" w:cs="Times New Roman"/>
-          <w:color w:val="000000"/>
-          <w:szCs w:val="26"/>
-        </w:rPr>
-        <w:t xml:space="preserve"> </w:t>
-      </w:r>
-      <w:proofErr w:type="spellStart"/>
-      <w:r>
-        <w:rPr>
-          <w:rFonts w:eastAsia="Times New Roman" w:cs="Times New Roman"/>
-          <w:color w:val="000000"/>
-          <w:szCs w:val="26"/>
-        </w:rPr>
-        <w:t>tất</w:t>
-      </w:r>
-      <w:proofErr w:type="spellEnd"/>
-      <w:r>
-        <w:rPr>
-          <w:rFonts w:eastAsia="Times New Roman" w:cs="Times New Roman"/>
-          <w:color w:val="000000"/>
-          <w:szCs w:val="26"/>
-        </w:rPr>
-        <w:t xml:space="preserve"> </w:t>
-      </w:r>
-      <w:proofErr w:type="spellStart"/>
-      <w:r>
-        <w:rPr>
-          <w:rFonts w:eastAsia="Times New Roman" w:cs="Times New Roman"/>
-          <w:color w:val="000000"/>
-          <w:szCs w:val="26"/>
-        </w:rPr>
-        <w:t>cả</w:t>
-      </w:r>
-      <w:proofErr w:type="spellEnd"/>
-      <w:r>
-        <w:rPr>
-          <w:rFonts w:eastAsia="Times New Roman" w:cs="Times New Roman"/>
-          <w:color w:val="000000"/>
-          <w:szCs w:val="26"/>
-        </w:rPr>
-        <w:t xml:space="preserve"> </w:t>
-      </w:r>
-      <w:proofErr w:type="spellStart"/>
-      <w:r>
-        <w:rPr>
-          <w:rFonts w:eastAsia="Times New Roman" w:cs="Times New Roman"/>
-          <w:color w:val="000000"/>
-          <w:szCs w:val="26"/>
-        </w:rPr>
-        <w:t>các</w:t>
-      </w:r>
-      <w:proofErr w:type="spellEnd"/>
-      <w:r>
-        <w:rPr>
-          <w:rFonts w:eastAsia="Times New Roman" w:cs="Times New Roman"/>
-          <w:color w:val="000000"/>
-          <w:szCs w:val="26"/>
-        </w:rPr>
-        <w:t xml:space="preserve"> </w:t>
-      </w:r>
-      <w:proofErr w:type="spellStart"/>
-      <w:r>
-        <w:rPr>
-          <w:rFonts w:eastAsia="Times New Roman" w:cs="Times New Roman"/>
-          <w:color w:val="000000"/>
-          <w:szCs w:val="26"/>
-        </w:rPr>
-        <w:t>chức</w:t>
-      </w:r>
-      <w:proofErr w:type="spellEnd"/>
-      <w:r>
-        <w:rPr>
-          <w:rFonts w:eastAsia="Times New Roman" w:cs="Times New Roman"/>
-          <w:color w:val="000000"/>
-          <w:szCs w:val="26"/>
-        </w:rPr>
-        <w:t xml:space="preserve"> </w:t>
-      </w:r>
-      <w:proofErr w:type="spellStart"/>
-      <w:r>
-        <w:rPr>
-          <w:rFonts w:eastAsia="Times New Roman" w:cs="Times New Roman"/>
-          <w:color w:val="000000"/>
-          <w:szCs w:val="26"/>
-        </w:rPr>
-        <w:t>năng</w:t>
-      </w:r>
-      <w:proofErr w:type="spellEnd"/>
-      <w:r>
-        <w:rPr>
-          <w:rFonts w:eastAsia="Times New Roman" w:cs="Times New Roman"/>
-          <w:color w:val="000000"/>
-          <w:szCs w:val="26"/>
-        </w:rPr>
-        <w:t>.</w:t>
-      </w:r>
-    </w:p>
-    <w:p>
-      <w:pPr>
-        <w:pBdr>
-          <w:left w:val="single" w:sz="48" w:space="4" w:color="666666"/>
-        </w:pBdr>
-        <w:shd w:val="clear" w:color="auto" w:fill="CCCCCC"/>
-        <w:spacing w:before="100" w:beforeAutospacing="1" w:after="0" w:line="240" w:lineRule="auto"/>
-        <w:ind w:left="29" w:right="29"/>
-        <w:outlineLvl w:val="2"/>
-        <w:rPr>
-          <w:rFonts w:eastAsia="Times New Roman" w:cs="Times New Roman"/>
-          <w:b/>
-          <w:bCs/>
-          <w:color w:val="000000"/>
-          <w:szCs w:val="26"/>
-        </w:rPr>
-      </w:pPr>
-      <w:proofErr w:type="spellStart"/>
-      <w:r>
-        <w:rPr>
-          <w:rFonts w:eastAsia="Times New Roman" w:cs="Times New Roman"/>
-          <w:b/>
-          <w:bCs/>
-          <w:color w:val="000000"/>
-          <w:szCs w:val="26"/>
-        </w:rPr>
-        <w:t>Yêu</w:t>
-      </w:r>
-      <w:proofErr w:type="spellEnd"/>
-      <w:r>
-        <w:rPr>
-          <w:rFonts w:eastAsia="Times New Roman" w:cs="Times New Roman"/>
-          <w:b/>
-          <w:bCs/>
-          <w:color w:val="000000"/>
-          <w:szCs w:val="26"/>
-        </w:rPr>
-        <w:t xml:space="preserve"> </w:t>
-      </w:r>
-      <w:proofErr w:type="spellStart"/>
-      <w:r>
-        <w:rPr>
-          <w:rFonts w:eastAsia="Times New Roman" w:cs="Times New Roman"/>
-          <w:b/>
-          <w:bCs/>
-          <w:color w:val="000000"/>
-          <w:szCs w:val="26"/>
-        </w:rPr>
-        <w:t>cầu</w:t>
-      </w:r>
-      <w:proofErr w:type="spellEnd"/>
-      <w:r>
-        <w:rPr>
-          <w:rFonts w:eastAsia="Times New Roman" w:cs="Times New Roman"/>
-          <w:b/>
-          <w:bCs/>
-          <w:color w:val="000000"/>
-          <w:szCs w:val="26"/>
-        </w:rPr>
-        <w:t xml:space="preserve"> phi </w:t>
-      </w:r>
-      <w:proofErr w:type="spellStart"/>
-      <w:r>
-        <w:rPr>
-          <w:rFonts w:eastAsia="Times New Roman" w:cs="Times New Roman"/>
-          <w:b/>
-          <w:bCs/>
-          <w:color w:val="000000"/>
-          <w:szCs w:val="26"/>
-        </w:rPr>
-        <w:t>chức</w:t>
-      </w:r>
-      <w:proofErr w:type="spellEnd"/>
-      <w:r>
-        <w:rPr>
-          <w:rFonts w:eastAsia="Times New Roman" w:cs="Times New Roman"/>
-          <w:b/>
-          <w:bCs/>
-          <w:color w:val="000000"/>
-          <w:szCs w:val="26"/>
-        </w:rPr>
-        <w:t xml:space="preserve"> </w:t>
-      </w:r>
-      <w:proofErr w:type="spellStart"/>
-      <w:r>
-        <w:rPr>
-          <w:rFonts w:eastAsia="Times New Roman" w:cs="Times New Roman"/>
-          <w:b/>
-          <w:bCs/>
-          <w:color w:val="000000"/>
-          <w:szCs w:val="26"/>
-        </w:rPr>
-        <w:t>năng</w:t>
-      </w:r>
-      <w:proofErr w:type="spellEnd"/>
+        <w:t>Yêu cầu phi chức năng</w:t>
+      </w:r>
     </w:p>
     <w:p>
       <w:pPr>
@@ -3542,185 +1181,13 @@
         </w:rPr>
         <w:t xml:space="preserve">TODO: </w:t>
       </w:r>
-      <w:proofErr w:type="spellStart"/>
-      <w:r>
-        <w:rPr>
-          <w:rFonts w:eastAsia="Times New Roman" w:cs="Times New Roman"/>
-          <w:color w:val="000000"/>
-          <w:szCs w:val="26"/>
-        </w:rPr>
-        <w:t>Đưa</w:t>
-      </w:r>
-      <w:proofErr w:type="spellEnd"/>
-      <w:r>
-        <w:rPr>
-          <w:rFonts w:eastAsia="Times New Roman" w:cs="Times New Roman"/>
-          <w:color w:val="000000"/>
-          <w:szCs w:val="26"/>
-        </w:rPr>
-        <w:t xml:space="preserve"> </w:t>
-      </w:r>
-      <w:proofErr w:type="spellStart"/>
-      <w:r>
-        <w:rPr>
-          <w:rFonts w:eastAsia="Times New Roman" w:cs="Times New Roman"/>
-          <w:color w:val="000000"/>
-          <w:szCs w:val="26"/>
-        </w:rPr>
-        <w:t>ra</w:t>
-      </w:r>
-      <w:proofErr w:type="spellEnd"/>
-      <w:r>
-        <w:rPr>
-          <w:rFonts w:eastAsia="Times New Roman" w:cs="Times New Roman"/>
-          <w:color w:val="000000"/>
-          <w:szCs w:val="26"/>
-        </w:rPr>
-        <w:t xml:space="preserve"> </w:t>
-      </w:r>
-      <w:proofErr w:type="spellStart"/>
-      <w:r>
-        <w:rPr>
-          <w:rFonts w:eastAsia="Times New Roman" w:cs="Times New Roman"/>
-          <w:color w:val="000000"/>
-          <w:szCs w:val="26"/>
-        </w:rPr>
-        <w:t>các</w:t>
-      </w:r>
-      <w:proofErr w:type="spellEnd"/>
-      <w:r>
-        <w:rPr>
-          <w:rFonts w:eastAsia="Times New Roman" w:cs="Times New Roman"/>
-          <w:color w:val="000000"/>
-          <w:szCs w:val="26"/>
-        </w:rPr>
-        <w:t xml:space="preserve"> </w:t>
-      </w:r>
-      <w:proofErr w:type="spellStart"/>
-      <w:r>
-        <w:rPr>
-          <w:rFonts w:eastAsia="Times New Roman" w:cs="Times New Roman"/>
-          <w:color w:val="000000"/>
-          <w:szCs w:val="26"/>
-        </w:rPr>
-        <w:t>yêu</w:t>
-      </w:r>
-      <w:proofErr w:type="spellEnd"/>
-      <w:r>
-        <w:rPr>
-          <w:rFonts w:eastAsia="Times New Roman" w:cs="Times New Roman"/>
-          <w:color w:val="000000"/>
-          <w:szCs w:val="26"/>
-        </w:rPr>
-        <w:t xml:space="preserve"> </w:t>
-      </w:r>
-      <w:proofErr w:type="spellStart"/>
-      <w:r>
-        <w:rPr>
-          <w:rFonts w:eastAsia="Times New Roman" w:cs="Times New Roman"/>
-          <w:color w:val="000000"/>
-          <w:szCs w:val="26"/>
-        </w:rPr>
-        <w:t>cầu</w:t>
-      </w:r>
-      <w:proofErr w:type="spellEnd"/>
-      <w:r>
-        <w:rPr>
-          <w:rFonts w:eastAsia="Times New Roman" w:cs="Times New Roman"/>
-          <w:color w:val="000000"/>
-          <w:szCs w:val="26"/>
-        </w:rPr>
-        <w:t xml:space="preserve"> phi </w:t>
-      </w:r>
-      <w:proofErr w:type="spellStart"/>
-      <w:r>
-        <w:rPr>
-          <w:rFonts w:eastAsia="Times New Roman" w:cs="Times New Roman"/>
-          <w:color w:val="000000"/>
-          <w:szCs w:val="26"/>
-        </w:rPr>
-        <w:t>chức</w:t>
-      </w:r>
-      <w:proofErr w:type="spellEnd"/>
-      <w:r>
-        <w:rPr>
-          <w:rFonts w:eastAsia="Times New Roman" w:cs="Times New Roman"/>
-          <w:color w:val="000000"/>
-          <w:szCs w:val="26"/>
-        </w:rPr>
-        <w:t xml:space="preserve"> </w:t>
-      </w:r>
-      <w:proofErr w:type="spellStart"/>
-      <w:r>
-        <w:rPr>
-          <w:rFonts w:eastAsia="Times New Roman" w:cs="Times New Roman"/>
-          <w:color w:val="000000"/>
-          <w:szCs w:val="26"/>
-        </w:rPr>
-        <w:t>năng</w:t>
-      </w:r>
-      <w:proofErr w:type="spellEnd"/>
-      <w:r>
-        <w:rPr>
-          <w:rFonts w:eastAsia="Times New Roman" w:cs="Times New Roman"/>
-          <w:color w:val="000000"/>
-          <w:szCs w:val="26"/>
-        </w:rPr>
-        <w:t xml:space="preserve"> </w:t>
-      </w:r>
-      <w:proofErr w:type="spellStart"/>
-      <w:r>
-        <w:rPr>
-          <w:rFonts w:eastAsia="Times New Roman" w:cs="Times New Roman"/>
-          <w:color w:val="000000"/>
-          <w:szCs w:val="26"/>
-        </w:rPr>
-        <w:t>cho</w:t>
-      </w:r>
-      <w:proofErr w:type="spellEnd"/>
-      <w:r>
-        <w:rPr>
-          <w:rFonts w:eastAsia="Times New Roman" w:cs="Times New Roman"/>
-          <w:color w:val="000000"/>
-          <w:szCs w:val="26"/>
-        </w:rPr>
-        <w:t xml:space="preserve"> </w:t>
-      </w:r>
-      <w:proofErr w:type="spellStart"/>
-      <w:r>
-        <w:rPr>
-          <w:rFonts w:eastAsia="Times New Roman" w:cs="Times New Roman"/>
-          <w:color w:val="000000"/>
-          <w:szCs w:val="26"/>
-        </w:rPr>
-        <w:t>chương</w:t>
-      </w:r>
-      <w:proofErr w:type="spellEnd"/>
-      <w:r>
-        <w:rPr>
-          <w:rFonts w:eastAsia="Times New Roman" w:cs="Times New Roman"/>
-          <w:color w:val="000000"/>
-          <w:szCs w:val="26"/>
-        </w:rPr>
-        <w:t xml:space="preserve"> </w:t>
-      </w:r>
-      <w:proofErr w:type="spellStart"/>
-      <w:r>
-        <w:rPr>
-          <w:rFonts w:eastAsia="Times New Roman" w:cs="Times New Roman"/>
-          <w:color w:val="000000"/>
-          <w:szCs w:val="26"/>
-        </w:rPr>
-        <w:t>trình</w:t>
-      </w:r>
-      <w:proofErr w:type="spellEnd"/>
-      <w:r>
-        <w:rPr>
-          <w:rFonts w:eastAsia="Times New Roman" w:cs="Times New Roman"/>
-          <w:color w:val="000000"/>
-          <w:szCs w:val="26"/>
-        </w:rPr>
-        <w:t>.</w:t>
+      <w:r>
+        <w:rPr>
+          <w:rFonts w:eastAsia="Times New Roman" w:cs="Times New Roman"/>
+          <w:color w:val="000000"/>
+          <w:szCs w:val="26"/>
+        </w:rPr>
+        <w:t>Đưa ra các yêu cầu phi chức năng cho chương trình.</w:t>
       </w:r>
     </w:p>
     <w:p>
@@ -3909,25 +1376,7 @@
           <w:color w:val="000000"/>
           <w:szCs w:val="26"/>
         </w:rPr>
-        <w:t xml:space="preserve">Support </w:t>
-      </w:r>
-      <w:proofErr w:type="spellStart"/>
-      <w:r>
-        <w:rPr>
-          <w:rFonts w:eastAsia="Times New Roman" w:cs="Times New Roman"/>
-          <w:color w:val="000000"/>
-          <w:szCs w:val="26"/>
-        </w:rPr>
-        <w:t>learnability</w:t>
-      </w:r>
-      <w:proofErr w:type="spellEnd"/>
-      <w:r>
-        <w:rPr>
-          <w:rFonts w:eastAsia="Times New Roman" w:cs="Times New Roman"/>
-          <w:color w:val="000000"/>
-          <w:szCs w:val="26"/>
-        </w:rPr>
-        <w:t xml:space="preserve"> with principles of </w:t>
+        <w:t>Support learnability with principles of </w:t>
       </w:r>
       <w:hyperlink r:id="rId18" w:history="1">
         <w:r>
@@ -4508,29 +1957,7 @@
           <w:color w:val="000000"/>
           <w:szCs w:val="26"/>
         </w:rPr>
-        <w:t xml:space="preserve">What are the performance and scalability requirements </w:t>
-      </w:r>
-      <w:proofErr w:type="spellStart"/>
-      <w:r>
-        <w:rPr>
-          <w:rFonts w:eastAsia="Times New Roman" w:cs="Times New Roman"/>
-          <w:b/>
-          <w:bCs/>
-          <w:color w:val="000000"/>
-          <w:szCs w:val="26"/>
-        </w:rPr>
-        <w:t>requirements</w:t>
-      </w:r>
-      <w:proofErr w:type="spellEnd"/>
-      <w:r>
-        <w:rPr>
-          <w:rFonts w:eastAsia="Times New Roman" w:cs="Times New Roman"/>
-          <w:b/>
-          <w:bCs/>
-          <w:color w:val="000000"/>
-          <w:szCs w:val="26"/>
-        </w:rPr>
-        <w:t>?</w:t>
+        <w:t>What are the performance and scalability requirements requirements?</w:t>
       </w:r>
     </w:p>
     <w:p>
@@ -6043,25 +3470,7 @@
           <w:color w:val="000000"/>
           <w:szCs w:val="26"/>
         </w:rPr>
-        <w:t xml:space="preserve"> and discuss ways to improve this template. Or, evaluate the </w:t>
-      </w:r>
-      <w:proofErr w:type="spellStart"/>
-      <w:r>
-        <w:rPr>
-          <w:rFonts w:eastAsia="Times New Roman" w:cs="Times New Roman"/>
-          <w:color w:val="000000"/>
-          <w:szCs w:val="26"/>
-        </w:rPr>
-        <w:t>ReadySET</w:t>
-      </w:r>
-      <w:proofErr w:type="spellEnd"/>
-      <w:r>
-        <w:rPr>
-          <w:rFonts w:eastAsia="Times New Roman" w:cs="Times New Roman"/>
-          <w:color w:val="000000"/>
-          <w:szCs w:val="26"/>
-        </w:rPr>
-        <w:t xml:space="preserve"> Pro </w:t>
+        <w:t> and discuss ways to improve this template. Or, evaluate the ReadySET Pro </w:t>
       </w:r>
       <w:hyperlink r:id="rId23" w:tooltip="pro use case template and sample test plan" w:history="1">
         <w:r>
@@ -6102,7 +3511,6 @@
         <w:t>Copyright © 2003-2004 Jason Robbins. All rights reserved. </w:t>
       </w:r>
       <w:hyperlink r:id="rId24" w:history="1">
-        <w:proofErr w:type="gramStart"/>
         <w:r>
           <w:rPr>
             <w:rFonts w:eastAsia="Times New Roman" w:cs="Times New Roman"/>
@@ -6119,16 +3527,7 @@
           <w:color w:val="000000"/>
           <w:szCs w:val="26"/>
         </w:rPr>
-        <w:t>.</w:t>
-      </w:r>
-      <w:proofErr w:type="gramEnd"/>
-      <w:r>
-        <w:rPr>
-          <w:rFonts w:eastAsia="Times New Roman" w:cs="Times New Roman"/>
-          <w:color w:val="000000"/>
-          <w:szCs w:val="26"/>
-        </w:rPr>
-        <w:t xml:space="preserve"> Retain this copyright statement whenever this file is used as a template.</w:t>
+        <w:t>. Retain this copyright statement whenever this file is used as a template.</w:t>
       </w:r>
     </w:p>
     <w:p>

</xml_diff>

<commit_message>
Thêm kế hoạch Iteration 3. Đánh giá nhóm 17.
</commit_message>
<xml_diff>
--- a/2. Specs/3.Software Requirements Specification.docx
+++ b/2. Specs/3.Software Requirements Specification.docx
@@ -5125,7 +5125,13 @@
         <w:rPr>
           <w:sz w:val="26"/>
         </w:rPr>
-        <w:t>Actor chính là “người dùng”.</w:t>
+        <w:t>Actor chính là “hoc_sinh</w:t>
+      </w:r>
+      <w:r>
+        <w:rPr>
+          <w:sz w:val="26"/>
+        </w:rPr>
+        <w:t>”.</w:t>
       </w:r>
     </w:p>
     <w:p>

</xml_diff>

<commit_message>
Sửa lại UC phần chọn bài học, tập làm văn. Bổ sung testcase Tập làm văn...
</commit_message>
<xml_diff>
--- a/2. Specs/3.Software Requirements Specification.docx
+++ b/2. Specs/3.Software Requirements Specification.docx
@@ -5586,7 +5586,19 @@
         <w:rPr>
           <w:sz w:val="26"/>
         </w:rPr>
-        <w:t>Use-case liên quan đến chức năng học chính tả: UC-07</w:t>
+        <w:t>Use-case liên</w:t>
+      </w:r>
+      <w:r>
+        <w:rPr>
+          <w:sz w:val="26"/>
+        </w:rPr>
+        <w:t xml:space="preserve"> quan đến chức năng học tập làm văn</w:t>
+      </w:r>
+      <w:r>
+        <w:rPr>
+          <w:sz w:val="26"/>
+        </w:rPr>
+        <w:t>: UC-07</w:t>
       </w:r>
     </w:p>
     <w:p>
@@ -6978,7 +6990,7 @@
               <w:rStyle w:val="PageNumber"/>
               <w:noProof/>
             </w:rPr>
-            <w:t>5</w:t>
+            <w:t>6</w:t>
           </w:r>
           <w:r>
             <w:rPr>

</xml_diff>